<commit_message>
Inclusão do documento de especificação de requisitos
</commit_message>
<xml_diff>
--- a/Documentacao - artefatos/Documento de Especificacao de Requisitos.docx
+++ b/Documentacao - artefatos/Documento de Especificacao de Requisitos.docx
@@ -78,6 +78,24 @@
         <w:br w:type="textWrapping"/>
         <w:br w:type="textWrapping"/>
         <w:br w:type="textWrapping"/>
+      </w:r>
+    </w:p>
+    <w:p>
+      <w:pPr>
+        <w:spacing w:after="240" w:line="360" w:lineRule="auto"/>
+        <w:rPr>
+          <w:rFonts w:ascii="Arial" w:cs="Arial" w:eastAsia="Arial" w:hAnsi="Arial"/>
+          <w:sz w:val="24"/>
+          <w:szCs w:val="24"/>
+        </w:rPr>
+      </w:pPr>
+      <w:r>
+        <w:rPr>
+          <w:rFonts w:ascii="Arial" w:cs="Arial" w:eastAsia="Arial" w:hAnsi="Arial"/>
+          <w:sz w:val="24"/>
+          <w:szCs w:val="24"/>
+          <w:rtl w:val="0"/>
+        </w:rPr>
         <w:br w:type="textWrapping"/>
         <w:br w:type="textWrapping"/>
       </w:r>
@@ -167,8 +185,6 @@
           <w:szCs w:val="24"/>
           <w:rtl w:val="0"/>
         </w:rPr>
-        <w:br w:type="textWrapping"/>
-        <w:br w:type="textWrapping"/>
         <w:br w:type="textWrapping"/>
         <w:br w:type="textWrapping"/>
         <w:br w:type="textWrapping"/>
@@ -2426,6 +2442,23 @@
         <w:jc w:val="both"/>
         <w:rPr>
           <w:rFonts w:ascii="Arial" w:cs="Arial" w:eastAsia="Arial" w:hAnsi="Arial"/>
+          <w:b w:val="1"/>
+          <w:sz w:val="24"/>
+          <w:szCs w:val="24"/>
+        </w:rPr>
+      </w:pPr>
+      <w:r>
+        <w:rPr>
+          <w:rtl w:val="0"/>
+        </w:rPr>
+      </w:r>
+    </w:p>
+    <w:p>
+      <w:pPr>
+        <w:spacing w:after="0" w:line="240" w:lineRule="auto"/>
+        <w:jc w:val="both"/>
+        <w:rPr>
+          <w:rFonts w:ascii="Arial" w:cs="Arial" w:eastAsia="Arial" w:hAnsi="Arial"/>
           <w:sz w:val="24"/>
           <w:szCs w:val="24"/>
         </w:rPr>
@@ -2671,7 +2704,26 @@
           <w:szCs w:val="24"/>
           <w:rtl w:val="0"/>
         </w:rPr>
-        <w:t xml:space="preserve"> - Login no sistema (administrador)</w:t>
+        <w:t xml:space="preserve"> - Login no sistema (</w:t>
+      </w:r>
+      <w:r>
+        <w:rPr>
+          <w:rFonts w:ascii="Arial" w:cs="Arial" w:eastAsia="Arial" w:hAnsi="Arial"/>
+          <w:sz w:val="24"/>
+          <w:szCs w:val="24"/>
+          <w:rtl w:val="0"/>
+        </w:rPr>
+        <w:t xml:space="preserve">coordenador pedagógico</w:t>
+      </w:r>
+      <w:r>
+        <w:rPr>
+          <w:rFonts w:ascii="Arial" w:cs="Arial" w:eastAsia="Arial" w:hAnsi="Arial"/>
+          <w:color w:val="000000"/>
+          <w:sz w:val="24"/>
+          <w:szCs w:val="24"/>
+          <w:rtl w:val="0"/>
+        </w:rPr>
+        <w:t xml:space="preserve">)</w:t>
       </w:r>
       <w:r>
         <w:rPr>
@@ -4137,7 +4189,7 @@
 
 <file path=customXML/item1.xml><?xml version="1.0" encoding="utf-8"?>
 <go:gDocsCustomXmlDataStorage xmlns:go="http://customooxmlschemas.google.com/" xmlns:r="http://schemas.openxmlformats.org/officeDocument/2006/relationships">
-  <go:docsCustomData xmlns:go="http://customooxmlschemas.google.com/" roundtripDataSignature="AMtx7mhWNSrpVRZx5+t78Hsud6JPpRsYew==">AMUW2mWZYVcQtyslTZQx9ypcFRJ00EoovW4UswQYKrwclyaL3nkhGo+1ZddW3cW5dib/msvJyjzif6yBSmbJeLc95JzOtkkw2f/RbY03AHiXSG482Inm1eyt1i7Qbv2l1KY3sUwQqeGmg/W8sqghphkr1xt3oNAoE7srcxQ9xGSsn1UNyaoP/sQ2s6xLHG0hl27wEv+TMb8t3Gzr79C5o4qa73ctC7ECzscBFNWTwpINfPDd27UZTUqyNKXwU95vuMtI26fZAshf58GaCNb2d93R6EYketiuQd8ocyIwG7AhTQRe87FCVK0=</go:docsCustomData>
+  <go:docsCustomData xmlns:go="http://customooxmlschemas.google.com/" roundtripDataSignature="AMtx7mhWNSrpVRZx5+t78Hsud6JPpRsYew==">AMUW2mVaNAbQI2HSb2O6sq+CsvIsTqNNPklcykqDJzeiuyoj5yV+HMY+kxQw8CRVwRTgEy/bbQOkSZ/uXHVcQ63fOSOCK0+lr1YO1GAFWFa+smJHyPp6p8Ccyr8Er6Y3EvSvwI/UVXJ0EbsjEVrJIJZ5dx2/AT1pJR/IVtmcPAHgkKhay4Emf2LMUdu1TKuLDnZKguiqfv9t8CI7SX/M0ora+p5piTgroZnaI8vEsCnVCKpOG25u9l1BGJUYeBP3Cb8V+AlUWwwatA1g2i/cZcRx0hGgz/MsBBwMJ26b2x1UPhG6d3R3lu4=</go:docsCustomData>
 </go:gDocsCustomXmlDataStorage>
 </file>
 

</xml_diff>

<commit_message>
Alteração de nomes da HU
</commit_message>
<xml_diff>
--- a/Documentacao - artefatos/Documento de Especificacao de Requisitos.docx
+++ b/Documentacao - artefatos/Documento de Especificacao de Requisitos.docx
@@ -4742,7 +4742,7 @@
           <w:szCs w:val="24"/>
           <w:rtl w:val="0"/>
         </w:rPr>
-        <w:t xml:space="preserve">Cadastrar concurso</w:t>
+        <w:t xml:space="preserve">Selecionar concurso</w:t>
       </w:r>
     </w:p>
     <w:p>
@@ -4964,8 +4964,13 @@
       </w:r>
       <w:r>
         <w:rPr>
-          <w:rtl w:val="0"/>
-        </w:rPr>
+          <w:rFonts w:ascii="Arial" w:cs="Arial" w:eastAsia="Arial" w:hAnsi="Arial"/>
+          <w:i w:val="1"/>
+          <w:sz w:val="24"/>
+          <w:szCs w:val="24"/>
+          <w:rtl w:val="0"/>
+        </w:rPr>
+        <w:t xml:space="preserve">Selecionar concurso</w:t>
       </w:r>
     </w:p>
     <w:p>
@@ -5184,8 +5189,13 @@
       </w:r>
       <w:r>
         <w:rPr>
-          <w:rtl w:val="0"/>
-        </w:rPr>
+          <w:rFonts w:ascii="Arial" w:cs="Arial" w:eastAsia="Arial" w:hAnsi="Arial"/>
+          <w:i w:val="1"/>
+          <w:sz w:val="24"/>
+          <w:szCs w:val="24"/>
+          <w:rtl w:val="0"/>
+        </w:rPr>
+        <w:t xml:space="preserve">Selecionar concurso </w:t>
       </w:r>
     </w:p>
     <w:p>
@@ -5413,8 +5423,13 @@
       </w:r>
       <w:r>
         <w:rPr>
-          <w:rtl w:val="0"/>
-        </w:rPr>
+          <w:rFonts w:ascii="Arial" w:cs="Arial" w:eastAsia="Arial" w:hAnsi="Arial"/>
+          <w:i w:val="1"/>
+          <w:sz w:val="24"/>
+          <w:szCs w:val="24"/>
+          <w:rtl w:val="0"/>
+        </w:rPr>
+        <w:t xml:space="preserve">Selecionar membros da banca</w:t>
       </w:r>
     </w:p>
     <w:p>
@@ -5642,8 +5657,13 @@
       </w:r>
       <w:r>
         <w:rPr>
-          <w:rtl w:val="0"/>
-        </w:rPr>
+          <w:rFonts w:ascii="Arial" w:cs="Arial" w:eastAsia="Arial" w:hAnsi="Arial"/>
+          <w:i w:val="1"/>
+          <w:sz w:val="24"/>
+          <w:szCs w:val="24"/>
+          <w:rtl w:val="0"/>
+        </w:rPr>
+        <w:t xml:space="preserve">Definir quantidade de questões</w:t>
       </w:r>
     </w:p>
     <w:p>
@@ -5871,8 +5891,13 @@
       </w:r>
       <w:r>
         <w:rPr>
-          <w:rtl w:val="0"/>
-        </w:rPr>
+          <w:rFonts w:ascii="Arial" w:cs="Arial" w:eastAsia="Arial" w:hAnsi="Arial"/>
+          <w:i w:val="1"/>
+          <w:sz w:val="24"/>
+          <w:szCs w:val="24"/>
+          <w:rtl w:val="0"/>
+        </w:rPr>
+        <w:t xml:space="preserve">Definir prazos de entrega</w:t>
       </w:r>
     </w:p>
     <w:p>
@@ -5987,6 +6012,15 @@
       <w:r>
         <w:rPr>
           <w:rFonts w:ascii="Arial" w:cs="Arial" w:eastAsia="Arial" w:hAnsi="Arial"/>
+          <w:sz w:val="24"/>
+          <w:szCs w:val="24"/>
+          <w:rtl w:val="0"/>
+        </w:rPr>
+        <w:t xml:space="preserve">coordenador pedagógico</w:t>
+      </w:r>
+      <w:r>
+        <w:rPr>
+          <w:rFonts w:ascii="Arial" w:cs="Arial" w:eastAsia="Arial" w:hAnsi="Arial"/>
           <w:i w:val="1"/>
           <w:sz w:val="24"/>
           <w:szCs w:val="24"/>
@@ -6011,6 +6045,15 @@
           <w:szCs w:val="24"/>
           <w:rtl w:val="0"/>
         </w:rPr>
+        <w:t xml:space="preserve">definir os prazos de entrega de cada atividade</w:t>
+      </w:r>
+      <w:r>
+        <w:rPr>
+          <w:rFonts w:ascii="Arial" w:cs="Arial" w:eastAsia="Arial" w:hAnsi="Arial"/>
+          <w:sz w:val="24"/>
+          <w:szCs w:val="24"/>
+          <w:rtl w:val="0"/>
+        </w:rPr>
         <w:t xml:space="preserve"> </w:t>
       </w:r>
       <w:r>
@@ -6030,7 +6073,7 @@
           <w:szCs w:val="24"/>
           <w:rtl w:val="0"/>
         </w:rPr>
-        <w:t xml:space="preserve"> .</w:t>
+        <w:t xml:space="preserve"> garantir o cumprimento do cronograma de elaboração do certame.</w:t>
       </w:r>
     </w:p>
     <w:p>
@@ -12174,7 +12217,7 @@
 
 <file path=customXML/item1.xml><?xml version="1.0" encoding="utf-8"?>
 <go:gDocsCustomXmlDataStorage xmlns:go="http://customooxmlschemas.google.com/" xmlns:r="http://schemas.openxmlformats.org/officeDocument/2006/relationships">
-  <go:docsCustomData xmlns:go="http://customooxmlschemas.google.com/" roundtripDataSignature="AMtx7mhWNSrpVRZx5+t78Hsud6JPpRsYew==">AMUW2mWoFn7pwwvYMetBS4pH8Bydklr/FU7IO9eRW7z2h7v735Iu18LzcdDPDyQrayvWCaC+J4jLXqHBk71Kc4Dd3c0gMWwl9B5kgMDXvcsWFFN05EHnJij2u02DUIDOLB5F42oJTeF5ezC0F0KTtYIssBhis6xaK+ky2Mdrzaogpn74UHchCci5GjuHpWQ2h6zctRr2QJpmUPrETKDMnOkqihqt6CksFybou65ypng8rvbO7HH47KtFG55cymOtRJDJ03OhTc0fSU689ZRbJ5uLMqRDhRvRxAlVWagaZK0YcXOoJVQUG4I=</go:docsCustomData>
+  <go:docsCustomData xmlns:go="http://customooxmlschemas.google.com/" roundtripDataSignature="AMtx7mhWNSrpVRZx5+t78Hsud6JPpRsYew==">AMUW2mW7zTQrntrPD2UjQyee8lEs5eEVuPSGsrkPWTd4qoHKYJaoXjWGVMlQFns10Z1N6qzbqofAghnwMrE3+WWro4cdWsSYP67mGVBmPVOUWPWwkhLaGL8JzTvTdKOURgg+WqxY9qpWg3562+7/q2H5n5JCx3qSNOvGVtxCbHKPsOsz+T5Qpm5TEduIOK0A78PBhnRb5zuxbWMcPnLdf89s09dHRoienIV9nl4I20CEnt/4WOCvoXuTivJuLXaOkdFLpG7pcQ4V3mNFAhHopg7Mo7Zu5RYzUOFU1Q9aG9TNe35Ky8W67LQ=</go:docsCustomData>
 </go:gDocsCustomXmlDataStorage>
 </file>
 

</xml_diff>

<commit_message>
Inserção dos atores, escopo, e ajuste das necessidades gerais, e adição dos RNF
</commit_message>
<xml_diff>
--- a/Documentacao - artefatos/Documento de Especificacao de Requisitos.docx
+++ b/Documentacao - artefatos/Documento de Especificacao de Requisitos.docx
@@ -1665,6 +1665,154 @@
           </w:p>
         </w:tc>
       </w:tr>
+      <w:tr>
+        <w:trPr>
+          <w:cantSplit w:val="0"/>
+          <w:tblHeader w:val="0"/>
+        </w:trPr>
+        <w:tc>
+          <w:tcPr>
+            <w:tcBorders>
+              <w:top w:color="000000" w:space="0" w:sz="4" w:val="single"/>
+              <w:left w:color="000000" w:space="0" w:sz="4" w:val="single"/>
+              <w:bottom w:color="000000" w:space="0" w:sz="4" w:val="single"/>
+              <w:right w:color="000000" w:space="0" w:sz="4" w:val="single"/>
+            </w:tcBorders>
+            <w:tcMar>
+              <w:top w:w="0.0" w:type="dxa"/>
+              <w:left w:w="108.0" w:type="dxa"/>
+              <w:bottom w:w="0.0" w:type="dxa"/>
+              <w:right w:w="108.0" w:type="dxa"/>
+            </w:tcMar>
+          </w:tcPr>
+          <w:p>
+            <w:pPr>
+              <w:spacing w:after="0" w:line="240" w:lineRule="auto"/>
+              <w:jc w:val="center"/>
+              <w:rPr>
+                <w:rFonts w:ascii="Arial" w:cs="Arial" w:eastAsia="Arial" w:hAnsi="Arial"/>
+                <w:sz w:val="24"/>
+                <w:szCs w:val="24"/>
+              </w:rPr>
+            </w:pPr>
+            <w:r>
+              <w:rPr>
+                <w:rFonts w:ascii="Arial" w:cs="Arial" w:eastAsia="Arial" w:hAnsi="Arial"/>
+                <w:sz w:val="24"/>
+                <w:szCs w:val="24"/>
+                <w:rtl w:val="0"/>
+              </w:rPr>
+              <w:t xml:space="preserve">11/01/2023</w:t>
+            </w:r>
+          </w:p>
+        </w:tc>
+        <w:tc>
+          <w:tcPr>
+            <w:tcBorders>
+              <w:top w:color="000000" w:space="0" w:sz="4" w:val="single"/>
+              <w:left w:color="000000" w:space="0" w:sz="4" w:val="single"/>
+              <w:bottom w:color="000000" w:space="0" w:sz="4" w:val="single"/>
+              <w:right w:color="000000" w:space="0" w:sz="4" w:val="single"/>
+            </w:tcBorders>
+            <w:tcMar>
+              <w:top w:w="0.0" w:type="dxa"/>
+              <w:left w:w="108.0" w:type="dxa"/>
+              <w:bottom w:w="0.0" w:type="dxa"/>
+              <w:right w:w="108.0" w:type="dxa"/>
+            </w:tcMar>
+          </w:tcPr>
+          <w:p>
+            <w:pPr>
+              <w:spacing w:after="0" w:line="240" w:lineRule="auto"/>
+              <w:jc w:val="center"/>
+              <w:rPr>
+                <w:rFonts w:ascii="Arial" w:cs="Arial" w:eastAsia="Arial" w:hAnsi="Arial"/>
+                <w:sz w:val="24"/>
+                <w:szCs w:val="24"/>
+              </w:rPr>
+            </w:pPr>
+            <w:r>
+              <w:rPr>
+                <w:rFonts w:ascii="Arial" w:cs="Arial" w:eastAsia="Arial" w:hAnsi="Arial"/>
+                <w:sz w:val="24"/>
+                <w:szCs w:val="24"/>
+                <w:rtl w:val="0"/>
+              </w:rPr>
+              <w:t xml:space="preserve">04</w:t>
+            </w:r>
+          </w:p>
+        </w:tc>
+        <w:tc>
+          <w:tcPr>
+            <w:tcBorders>
+              <w:top w:color="000000" w:space="0" w:sz="4" w:val="single"/>
+              <w:left w:color="000000" w:space="0" w:sz="4" w:val="single"/>
+              <w:bottom w:color="000000" w:space="0" w:sz="4" w:val="single"/>
+              <w:right w:color="000000" w:space="0" w:sz="4" w:val="single"/>
+            </w:tcBorders>
+            <w:tcMar>
+              <w:top w:w="0.0" w:type="dxa"/>
+              <w:left w:w="108.0" w:type="dxa"/>
+              <w:bottom w:w="0.0" w:type="dxa"/>
+              <w:right w:w="108.0" w:type="dxa"/>
+            </w:tcMar>
+          </w:tcPr>
+          <w:p>
+            <w:pPr>
+              <w:spacing w:after="0" w:line="240" w:lineRule="auto"/>
+              <w:rPr>
+                <w:rFonts w:ascii="Arial" w:cs="Arial" w:eastAsia="Arial" w:hAnsi="Arial"/>
+                <w:sz w:val="24"/>
+                <w:szCs w:val="24"/>
+              </w:rPr>
+            </w:pPr>
+            <w:r>
+              <w:rPr>
+                <w:rFonts w:ascii="Arial" w:cs="Arial" w:eastAsia="Arial" w:hAnsi="Arial"/>
+                <w:sz w:val="24"/>
+                <w:szCs w:val="24"/>
+                <w:rtl w:val="0"/>
+              </w:rPr>
+              <w:t xml:space="preserve">Inclusão do escopo, visão geral do documento e requisitos não funcionais</w:t>
+            </w:r>
+          </w:p>
+        </w:tc>
+        <w:tc>
+          <w:tcPr>
+            <w:tcBorders>
+              <w:top w:color="000000" w:space="0" w:sz="4" w:val="single"/>
+              <w:left w:color="000000" w:space="0" w:sz="4" w:val="single"/>
+              <w:bottom w:color="000000" w:space="0" w:sz="4" w:val="single"/>
+              <w:right w:color="000000" w:space="0" w:sz="4" w:val="single"/>
+            </w:tcBorders>
+            <w:tcMar>
+              <w:top w:w="0.0" w:type="dxa"/>
+              <w:left w:w="108.0" w:type="dxa"/>
+              <w:bottom w:w="0.0" w:type="dxa"/>
+              <w:right w:w="108.0" w:type="dxa"/>
+            </w:tcMar>
+          </w:tcPr>
+          <w:p>
+            <w:pPr>
+              <w:spacing w:after="0" w:line="240" w:lineRule="auto"/>
+              <w:rPr>
+                <w:rFonts w:ascii="Arial" w:cs="Arial" w:eastAsia="Arial" w:hAnsi="Arial"/>
+                <w:sz w:val="24"/>
+                <w:szCs w:val="24"/>
+              </w:rPr>
+            </w:pPr>
+            <w:r>
+              <w:rPr>
+                <w:rFonts w:ascii="Arial" w:cs="Arial" w:eastAsia="Arial" w:hAnsi="Arial"/>
+                <w:sz w:val="24"/>
+                <w:szCs w:val="24"/>
+                <w:rtl w:val="0"/>
+              </w:rPr>
+              <w:t xml:space="preserve">klsl, gas, grvs, jgtfm</w:t>
+            </w:r>
+          </w:p>
+        </w:tc>
+      </w:tr>
     </w:tbl>
     <w:p>
       <w:pPr>
@@ -1774,13 +1922,22 @@
         <w:p>
           <w:pPr>
             <w:tabs>
-              <w:tab w:val="right" w:pos="8503"/>
+              <w:tab w:val="right" w:pos="8503.511811023624"/>
             </w:tabs>
             <w:spacing w:before="80" w:line="240" w:lineRule="auto"/>
+            <w:ind w:left="0" w:firstLine="0"/>
             <w:rPr>
               <w:rFonts w:ascii="Arial" w:cs="Arial" w:eastAsia="Arial" w:hAnsi="Arial"/>
               <w:b w:val="1"/>
+              <w:i w:val="0"/>
+              <w:smallCaps w:val="0"/>
+              <w:strike w:val="0"/>
               <w:color w:val="000000"/>
+              <w:sz w:val="22"/>
+              <w:szCs w:val="22"/>
+              <w:u w:val="none"/>
+              <w:shd w:fill="auto" w:val="clear"/>
+              <w:vertAlign w:val="baseline"/>
             </w:rPr>
           </w:pPr>
           <w:r>
@@ -1793,7 +1950,15 @@
               <w:rPr>
                 <w:rFonts w:ascii="Arial" w:cs="Arial" w:eastAsia="Arial" w:hAnsi="Arial"/>
                 <w:b w:val="1"/>
+                <w:i w:val="0"/>
+                <w:smallCaps w:val="0"/>
+                <w:strike w:val="0"/>
                 <w:color w:val="000000"/>
+                <w:sz w:val="22"/>
+                <w:szCs w:val="22"/>
+                <w:u w:val="none"/>
+                <w:shd w:fill="auto" w:val="clear"/>
+                <w:vertAlign w:val="baseline"/>
                 <w:rtl w:val="0"/>
               </w:rPr>
               <w:t xml:space="preserve">1 Introdução</w:t>
@@ -1803,46 +1968,85 @@
             <w:rPr>
               <w:rFonts w:ascii="Arial" w:cs="Arial" w:eastAsia="Arial" w:hAnsi="Arial"/>
               <w:b w:val="1"/>
+              <w:i w:val="0"/>
+              <w:smallCaps w:val="0"/>
+              <w:strike w:val="0"/>
               <w:color w:val="000000"/>
+              <w:sz w:val="22"/>
+              <w:szCs w:val="22"/>
+              <w:u w:val="none"/>
+              <w:shd w:fill="auto" w:val="clear"/>
+              <w:vertAlign w:val="baseline"/>
               <w:rtl w:val="0"/>
             </w:rPr>
             <w:tab/>
           </w:r>
           <w:r>
             <w:fldChar w:fldCharType="begin"/>
-            <w:instrText xml:space="preserve"> HYPERLINK \l "_heading=h.kduvfkcniham" </w:instrText>
+            <w:instrText xml:space="preserve"> PAGEREF _heading=h.kduvfkcniham \h </w:instrText>
             <w:fldChar w:fldCharType="separate"/>
           </w:r>
           <w:r>
             <w:rPr>
               <w:rFonts w:ascii="Arial" w:cs="Arial" w:eastAsia="Arial" w:hAnsi="Arial"/>
               <w:b w:val="1"/>
+              <w:i w:val="0"/>
+              <w:smallCaps w:val="0"/>
+              <w:strike w:val="0"/>
               <w:color w:val="000000"/>
+              <w:sz w:val="22"/>
+              <w:szCs w:val="22"/>
+              <w:u w:val="none"/>
+              <w:shd w:fill="auto" w:val="clear"/>
+              <w:vertAlign w:val="baseline"/>
               <w:rtl w:val="0"/>
             </w:rPr>
             <w:t xml:space="preserve">4</w:t>
+          </w:r>
+          <w:r>
+            <w:fldChar w:fldCharType="end"/>
+          </w:r>
+          <w:r>
+            <w:rPr>
+              <w:rtl w:val="0"/>
+            </w:rPr>
           </w:r>
         </w:p>
         <w:p>
           <w:pPr>
             <w:tabs>
-              <w:tab w:val="right" w:pos="8503"/>
+              <w:tab w:val="right" w:pos="8503.511811023624"/>
             </w:tabs>
             <w:spacing w:before="60" w:line="240" w:lineRule="auto"/>
             <w:ind w:left="360" w:firstLine="0"/>
             <w:rPr>
               <w:rFonts w:ascii="Arial" w:cs="Arial" w:eastAsia="Arial" w:hAnsi="Arial"/>
+              <w:b w:val="0"/>
+              <w:i w:val="0"/>
+              <w:smallCaps w:val="0"/>
+              <w:strike w:val="0"/>
               <w:color w:val="000000"/>
+              <w:sz w:val="22"/>
+              <w:szCs w:val="22"/>
+              <w:u w:val="none"/>
+              <w:shd w:fill="auto" w:val="clear"/>
+              <w:vertAlign w:val="baseline"/>
             </w:rPr>
           </w:pPr>
-          <w:r>
-            <w:fldChar w:fldCharType="end"/>
-          </w:r>
           <w:hyperlink w:anchor="_heading=h.8kqfx74gy7zz">
             <w:r>
               <w:rPr>
                 <w:rFonts w:ascii="Arial" w:cs="Arial" w:eastAsia="Arial" w:hAnsi="Arial"/>
+                <w:b w:val="0"/>
+                <w:i w:val="0"/>
+                <w:smallCaps w:val="0"/>
+                <w:strike w:val="0"/>
                 <w:color w:val="000000"/>
+                <w:sz w:val="22"/>
+                <w:szCs w:val="22"/>
+                <w:u w:val="none"/>
+                <w:shd w:fill="auto" w:val="clear"/>
+                <w:vertAlign w:val="baseline"/>
                 <w:rtl w:val="0"/>
               </w:rPr>
               <w:t xml:space="preserve">1.1 Objetivo</w:t>
@@ -1851,45 +2055,86 @@
           <w:r>
             <w:rPr>
               <w:rFonts w:ascii="Arial" w:cs="Arial" w:eastAsia="Arial" w:hAnsi="Arial"/>
+              <w:b w:val="0"/>
+              <w:i w:val="0"/>
+              <w:smallCaps w:val="0"/>
+              <w:strike w:val="0"/>
               <w:color w:val="000000"/>
+              <w:sz w:val="22"/>
+              <w:szCs w:val="22"/>
+              <w:u w:val="none"/>
+              <w:shd w:fill="auto" w:val="clear"/>
+              <w:vertAlign w:val="baseline"/>
               <w:rtl w:val="0"/>
             </w:rPr>
             <w:tab/>
           </w:r>
           <w:r>
             <w:fldChar w:fldCharType="begin"/>
-            <w:instrText xml:space="preserve"> HYPERLINK \l "_heading=h.8kqfx74gy7zz" </w:instrText>
+            <w:instrText xml:space="preserve"> PAGEREF _heading=h.8kqfx74gy7zz \h </w:instrText>
             <w:fldChar w:fldCharType="separate"/>
           </w:r>
           <w:r>
             <w:rPr>
               <w:rFonts w:ascii="Arial" w:cs="Arial" w:eastAsia="Arial" w:hAnsi="Arial"/>
+              <w:b w:val="0"/>
+              <w:i w:val="0"/>
+              <w:smallCaps w:val="0"/>
+              <w:strike w:val="0"/>
               <w:color w:val="000000"/>
+              <w:sz w:val="22"/>
+              <w:szCs w:val="22"/>
+              <w:u w:val="none"/>
+              <w:shd w:fill="auto" w:val="clear"/>
+              <w:vertAlign w:val="baseline"/>
               <w:rtl w:val="0"/>
             </w:rPr>
             <w:t xml:space="preserve">4</w:t>
+          </w:r>
+          <w:r>
+            <w:fldChar w:fldCharType="end"/>
+          </w:r>
+          <w:r>
+            <w:rPr>
+              <w:rtl w:val="0"/>
+            </w:rPr>
           </w:r>
         </w:p>
         <w:p>
           <w:pPr>
             <w:tabs>
-              <w:tab w:val="right" w:pos="8503"/>
+              <w:tab w:val="right" w:pos="8503.511811023624"/>
             </w:tabs>
             <w:spacing w:before="60" w:line="240" w:lineRule="auto"/>
             <w:ind w:left="360" w:firstLine="0"/>
             <w:rPr>
               <w:rFonts w:ascii="Arial" w:cs="Arial" w:eastAsia="Arial" w:hAnsi="Arial"/>
+              <w:b w:val="0"/>
+              <w:i w:val="0"/>
+              <w:smallCaps w:val="0"/>
+              <w:strike w:val="0"/>
               <w:color w:val="000000"/>
+              <w:sz w:val="22"/>
+              <w:szCs w:val="22"/>
+              <w:u w:val="none"/>
+              <w:shd w:fill="auto" w:val="clear"/>
+              <w:vertAlign w:val="baseline"/>
             </w:rPr>
           </w:pPr>
-          <w:r>
-            <w:fldChar w:fldCharType="end"/>
-          </w:r>
           <w:hyperlink w:anchor="_heading=h.72is72dasa5h">
             <w:r>
               <w:rPr>
                 <w:rFonts w:ascii="Arial" w:cs="Arial" w:eastAsia="Arial" w:hAnsi="Arial"/>
+                <w:b w:val="0"/>
+                <w:i w:val="0"/>
+                <w:smallCaps w:val="0"/>
+                <w:strike w:val="0"/>
                 <w:color w:val="000000"/>
+                <w:sz w:val="22"/>
+                <w:szCs w:val="22"/>
+                <w:u w:val="none"/>
+                <w:shd w:fill="auto" w:val="clear"/>
+                <w:vertAlign w:val="baseline"/>
                 <w:rtl w:val="0"/>
               </w:rPr>
               <w:t xml:space="preserve">1.2 Visão Geral do Documento</w:t>
@@ -1898,46 +2143,86 @@
           <w:r>
             <w:rPr>
               <w:rFonts w:ascii="Arial" w:cs="Arial" w:eastAsia="Arial" w:hAnsi="Arial"/>
+              <w:b w:val="0"/>
+              <w:i w:val="0"/>
+              <w:smallCaps w:val="0"/>
+              <w:strike w:val="0"/>
               <w:color w:val="000000"/>
+              <w:sz w:val="22"/>
+              <w:szCs w:val="22"/>
+              <w:u w:val="none"/>
+              <w:shd w:fill="auto" w:val="clear"/>
+              <w:vertAlign w:val="baseline"/>
               <w:rtl w:val="0"/>
             </w:rPr>
             <w:tab/>
           </w:r>
           <w:r>
             <w:fldChar w:fldCharType="begin"/>
-            <w:instrText xml:space="preserve"> HYPERLINK \l "_heading=h.72is72dasa5h" </w:instrText>
+            <w:instrText xml:space="preserve"> PAGEREF _heading=h.72is72dasa5h \h </w:instrText>
             <w:fldChar w:fldCharType="separate"/>
           </w:r>
           <w:r>
             <w:rPr>
               <w:rFonts w:ascii="Arial" w:cs="Arial" w:eastAsia="Arial" w:hAnsi="Arial"/>
+              <w:b w:val="0"/>
+              <w:i w:val="0"/>
+              <w:smallCaps w:val="0"/>
+              <w:strike w:val="0"/>
               <w:color w:val="000000"/>
+              <w:sz w:val="22"/>
+              <w:szCs w:val="22"/>
+              <w:u w:val="none"/>
+              <w:shd w:fill="auto" w:val="clear"/>
+              <w:vertAlign w:val="baseline"/>
               <w:rtl w:val="0"/>
             </w:rPr>
             <w:t xml:space="preserve">4</w:t>
+          </w:r>
+          <w:r>
+            <w:fldChar w:fldCharType="end"/>
+          </w:r>
+          <w:r>
+            <w:rPr>
+              <w:rtl w:val="0"/>
+            </w:rPr>
           </w:r>
         </w:p>
         <w:p>
           <w:pPr>
             <w:tabs>
-              <w:tab w:val="right" w:pos="8503"/>
+              <w:tab w:val="right" w:pos="8503.511811023624"/>
             </w:tabs>
             <w:spacing w:before="200" w:line="240" w:lineRule="auto"/>
+            <w:ind w:left="0" w:firstLine="0"/>
             <w:rPr>
               <w:rFonts w:ascii="Arial" w:cs="Arial" w:eastAsia="Arial" w:hAnsi="Arial"/>
               <w:b w:val="1"/>
+              <w:i w:val="0"/>
+              <w:smallCaps w:val="0"/>
+              <w:strike w:val="0"/>
               <w:color w:val="000000"/>
+              <w:sz w:val="22"/>
+              <w:szCs w:val="22"/>
+              <w:u w:val="none"/>
+              <w:shd w:fill="auto" w:val="clear"/>
+              <w:vertAlign w:val="baseline"/>
             </w:rPr>
           </w:pPr>
-          <w:r>
-            <w:fldChar w:fldCharType="end"/>
-          </w:r>
           <w:hyperlink w:anchor="_heading=h.9ppmulvieldr">
             <w:r>
               <w:rPr>
                 <w:rFonts w:ascii="Arial" w:cs="Arial" w:eastAsia="Arial" w:hAnsi="Arial"/>
                 <w:b w:val="1"/>
+                <w:i w:val="0"/>
+                <w:smallCaps w:val="0"/>
+                <w:strike w:val="0"/>
                 <w:color w:val="000000"/>
+                <w:sz w:val="22"/>
+                <w:szCs w:val="22"/>
+                <w:u w:val="none"/>
+                <w:shd w:fill="auto" w:val="clear"/>
+                <w:vertAlign w:val="baseline"/>
                 <w:rtl w:val="0"/>
               </w:rPr>
               <w:t xml:space="preserve">2 Visão Geral do Sistema</w:t>
@@ -1947,46 +2232,85 @@
             <w:rPr>
               <w:rFonts w:ascii="Arial" w:cs="Arial" w:eastAsia="Arial" w:hAnsi="Arial"/>
               <w:b w:val="1"/>
+              <w:i w:val="0"/>
+              <w:smallCaps w:val="0"/>
+              <w:strike w:val="0"/>
               <w:color w:val="000000"/>
+              <w:sz w:val="22"/>
+              <w:szCs w:val="22"/>
+              <w:u w:val="none"/>
+              <w:shd w:fill="auto" w:val="clear"/>
+              <w:vertAlign w:val="baseline"/>
               <w:rtl w:val="0"/>
             </w:rPr>
             <w:tab/>
           </w:r>
           <w:r>
             <w:fldChar w:fldCharType="begin"/>
-            <w:instrText xml:space="preserve"> HYPERLINK \l "_heading=h.9ppmulvieldr" </w:instrText>
+            <w:instrText xml:space="preserve"> PAGEREF _heading=h.9ppmulvieldr \h </w:instrText>
             <w:fldChar w:fldCharType="separate"/>
           </w:r>
           <w:r>
             <w:rPr>
               <w:rFonts w:ascii="Arial" w:cs="Arial" w:eastAsia="Arial" w:hAnsi="Arial"/>
               <w:b w:val="1"/>
+              <w:i w:val="0"/>
+              <w:smallCaps w:val="0"/>
+              <w:strike w:val="0"/>
               <w:color w:val="000000"/>
+              <w:sz w:val="22"/>
+              <w:szCs w:val="22"/>
+              <w:u w:val="none"/>
+              <w:shd w:fill="auto" w:val="clear"/>
+              <w:vertAlign w:val="baseline"/>
               <w:rtl w:val="0"/>
             </w:rPr>
             <w:t xml:space="preserve">4</w:t>
+          </w:r>
+          <w:r>
+            <w:fldChar w:fldCharType="end"/>
+          </w:r>
+          <w:r>
+            <w:rPr>
+              <w:rtl w:val="0"/>
+            </w:rPr>
           </w:r>
         </w:p>
         <w:p>
           <w:pPr>
             <w:tabs>
-              <w:tab w:val="right" w:pos="8503"/>
+              <w:tab w:val="right" w:pos="8503.511811023624"/>
             </w:tabs>
             <w:spacing w:before="60" w:line="240" w:lineRule="auto"/>
             <w:ind w:left="360" w:firstLine="0"/>
             <w:rPr>
               <w:rFonts w:ascii="Arial" w:cs="Arial" w:eastAsia="Arial" w:hAnsi="Arial"/>
+              <w:b w:val="0"/>
+              <w:i w:val="0"/>
+              <w:smallCaps w:val="0"/>
+              <w:strike w:val="0"/>
               <w:color w:val="000000"/>
+              <w:sz w:val="22"/>
+              <w:szCs w:val="22"/>
+              <w:u w:val="none"/>
+              <w:shd w:fill="auto" w:val="clear"/>
+              <w:vertAlign w:val="baseline"/>
             </w:rPr>
           </w:pPr>
-          <w:r>
-            <w:fldChar w:fldCharType="end"/>
-          </w:r>
           <w:hyperlink w:anchor="_heading=h.c7di7qmsma46">
             <w:r>
               <w:rPr>
                 <w:rFonts w:ascii="Arial" w:cs="Arial" w:eastAsia="Arial" w:hAnsi="Arial"/>
+                <w:b w:val="0"/>
+                <w:i w:val="0"/>
+                <w:smallCaps w:val="0"/>
+                <w:strike w:val="0"/>
                 <w:color w:val="000000"/>
+                <w:sz w:val="22"/>
+                <w:szCs w:val="22"/>
+                <w:u w:val="none"/>
+                <w:shd w:fill="auto" w:val="clear"/>
+                <w:vertAlign w:val="baseline"/>
                 <w:rtl w:val="0"/>
               </w:rPr>
               <w:t xml:space="preserve">2.1 Escopo</w:t>
@@ -1995,140 +2319,174 @@
           <w:r>
             <w:rPr>
               <w:rFonts w:ascii="Arial" w:cs="Arial" w:eastAsia="Arial" w:hAnsi="Arial"/>
+              <w:b w:val="0"/>
+              <w:i w:val="0"/>
+              <w:smallCaps w:val="0"/>
+              <w:strike w:val="0"/>
               <w:color w:val="000000"/>
+              <w:sz w:val="22"/>
+              <w:szCs w:val="22"/>
+              <w:u w:val="none"/>
+              <w:shd w:fill="auto" w:val="clear"/>
+              <w:vertAlign w:val="baseline"/>
               <w:rtl w:val="0"/>
             </w:rPr>
             <w:tab/>
           </w:r>
           <w:r>
             <w:fldChar w:fldCharType="begin"/>
-            <w:instrText xml:space="preserve"> HYPERLINK \l "_heading=h.c7di7qmsma46" </w:instrText>
+            <w:instrText xml:space="preserve"> PAGEREF _heading=h.c7di7qmsma46 \h </w:instrText>
             <w:fldChar w:fldCharType="separate"/>
           </w:r>
           <w:r>
             <w:rPr>
               <w:rFonts w:ascii="Arial" w:cs="Arial" w:eastAsia="Arial" w:hAnsi="Arial"/>
+              <w:b w:val="0"/>
+              <w:i w:val="0"/>
+              <w:smallCaps w:val="0"/>
+              <w:strike w:val="0"/>
               <w:color w:val="000000"/>
+              <w:sz w:val="22"/>
+              <w:szCs w:val="22"/>
+              <w:u w:val="none"/>
+              <w:shd w:fill="auto" w:val="clear"/>
+              <w:vertAlign w:val="baseline"/>
               <w:rtl w:val="0"/>
             </w:rPr>
             <w:t xml:space="preserve">4</w:t>
+          </w:r>
+          <w:r>
+            <w:fldChar w:fldCharType="end"/>
+          </w:r>
+          <w:r>
+            <w:rPr>
+              <w:rtl w:val="0"/>
+            </w:rPr>
           </w:r>
         </w:p>
         <w:p>
           <w:pPr>
             <w:tabs>
-              <w:tab w:val="right" w:pos="8503"/>
+              <w:tab w:val="right" w:pos="8503.511811023624"/>
             </w:tabs>
             <w:spacing w:before="60" w:line="240" w:lineRule="auto"/>
             <w:ind w:left="360" w:firstLine="0"/>
             <w:rPr>
               <w:rFonts w:ascii="Arial" w:cs="Arial" w:eastAsia="Arial" w:hAnsi="Arial"/>
+              <w:b w:val="0"/>
+              <w:i w:val="0"/>
+              <w:smallCaps w:val="0"/>
+              <w:strike w:val="0"/>
               <w:color w:val="000000"/>
+              <w:sz w:val="22"/>
+              <w:szCs w:val="22"/>
+              <w:u w:val="none"/>
+              <w:shd w:fill="auto" w:val="clear"/>
+              <w:vertAlign w:val="baseline"/>
             </w:rPr>
           </w:pPr>
-          <w:r>
-            <w:fldChar w:fldCharType="end"/>
-          </w:r>
-          <w:hyperlink w:anchor="_heading=h.z377z49ulok6">
+          <w:hyperlink w:anchor="_heading=h.b460rcth26pm">
             <w:r>
               <w:rPr>
                 <w:rFonts w:ascii="Arial" w:cs="Arial" w:eastAsia="Arial" w:hAnsi="Arial"/>
+                <w:b w:val="0"/>
+                <w:i w:val="0"/>
+                <w:smallCaps w:val="0"/>
+                <w:strike w:val="0"/>
                 <w:color w:val="000000"/>
+                <w:sz w:val="22"/>
+                <w:szCs w:val="22"/>
+                <w:u w:val="none"/>
+                <w:shd w:fill="auto" w:val="clear"/>
+                <w:vertAlign w:val="baseline"/>
                 <w:rtl w:val="0"/>
               </w:rPr>
-              <w:t xml:space="preserve">2.2 Necessidades Gerais</w:t>
+              <w:t xml:space="preserve">2.1 Atores do sistema</w:t>
             </w:r>
           </w:hyperlink>
           <w:r>
             <w:rPr>
               <w:rFonts w:ascii="Arial" w:cs="Arial" w:eastAsia="Arial" w:hAnsi="Arial"/>
+              <w:b w:val="0"/>
+              <w:i w:val="0"/>
+              <w:smallCaps w:val="0"/>
+              <w:strike w:val="0"/>
               <w:color w:val="000000"/>
+              <w:sz w:val="22"/>
+              <w:szCs w:val="22"/>
+              <w:u w:val="none"/>
+              <w:shd w:fill="auto" w:val="clear"/>
+              <w:vertAlign w:val="baseline"/>
               <w:rtl w:val="0"/>
             </w:rPr>
             <w:tab/>
           </w:r>
           <w:r>
             <w:fldChar w:fldCharType="begin"/>
-            <w:instrText xml:space="preserve"> HYPERLINK \l "_heading=h.z377z49ulok6" </w:instrText>
+            <w:instrText xml:space="preserve"> PAGEREF _heading=h.b460rcth26pm \h </w:instrText>
             <w:fldChar w:fldCharType="separate"/>
           </w:r>
           <w:r>
             <w:rPr>
               <w:rFonts w:ascii="Arial" w:cs="Arial" w:eastAsia="Arial" w:hAnsi="Arial"/>
+              <w:b w:val="0"/>
+              <w:i w:val="0"/>
+              <w:smallCaps w:val="0"/>
+              <w:strike w:val="0"/>
               <w:color w:val="000000"/>
+              <w:sz w:val="22"/>
+              <w:szCs w:val="22"/>
+              <w:u w:val="none"/>
+              <w:shd w:fill="auto" w:val="clear"/>
+              <w:vertAlign w:val="baseline"/>
               <w:rtl w:val="0"/>
             </w:rPr>
             <w:t xml:space="preserve">4</w:t>
+          </w:r>
+          <w:r>
+            <w:fldChar w:fldCharType="end"/>
+          </w:r>
+          <w:r>
+            <w:rPr>
+              <w:rtl w:val="0"/>
+            </w:rPr>
           </w:r>
         </w:p>
         <w:p>
           <w:pPr>
             <w:tabs>
-              <w:tab w:val="right" w:pos="8503"/>
-            </w:tabs>
-            <w:spacing w:before="60" w:line="240" w:lineRule="auto"/>
-            <w:ind w:left="360" w:firstLine="0"/>
-            <w:rPr>
-              <w:rFonts w:ascii="Arial" w:cs="Arial" w:eastAsia="Arial" w:hAnsi="Arial"/>
-              <w:color w:val="000000"/>
-            </w:rPr>
-          </w:pPr>
-          <w:r>
-            <w:fldChar w:fldCharType="end"/>
-          </w:r>
-          <w:hyperlink w:anchor="_heading=h.b460rcth26pm">
-            <w:r>
-              <w:rPr>
-                <w:rFonts w:ascii="Arial" w:cs="Arial" w:eastAsia="Arial" w:hAnsi="Arial"/>
-                <w:color w:val="000000"/>
-                <w:rtl w:val="0"/>
-              </w:rPr>
-              <w:t xml:space="preserve">2.3 Atores do sistema</w:t>
-            </w:r>
-          </w:hyperlink>
-          <w:r>
-            <w:rPr>
-              <w:rFonts w:ascii="Arial" w:cs="Arial" w:eastAsia="Arial" w:hAnsi="Arial"/>
-              <w:color w:val="000000"/>
-              <w:rtl w:val="0"/>
-            </w:rPr>
-            <w:tab/>
-          </w:r>
-          <w:r>
-            <w:fldChar w:fldCharType="begin"/>
-            <w:instrText xml:space="preserve"> HYPERLINK \l "_heading=h.b460rcth26pm" </w:instrText>
-            <w:fldChar w:fldCharType="separate"/>
-          </w:r>
-          <w:r>
-            <w:rPr>
-              <w:rFonts w:ascii="Arial" w:cs="Arial" w:eastAsia="Arial" w:hAnsi="Arial"/>
-              <w:color w:val="000000"/>
-              <w:rtl w:val="0"/>
-            </w:rPr>
-            <w:t xml:space="preserve">4</w:t>
-          </w:r>
-        </w:p>
-        <w:p>
-          <w:pPr>
-            <w:tabs>
-              <w:tab w:val="right" w:pos="8503"/>
+              <w:tab w:val="right" w:pos="8503.511811023624"/>
             </w:tabs>
             <w:spacing w:before="200" w:line="240" w:lineRule="auto"/>
+            <w:ind w:left="0" w:firstLine="0"/>
             <w:rPr>
               <w:rFonts w:ascii="Arial" w:cs="Arial" w:eastAsia="Arial" w:hAnsi="Arial"/>
               <w:b w:val="1"/>
+              <w:i w:val="0"/>
+              <w:smallCaps w:val="0"/>
+              <w:strike w:val="0"/>
               <w:color w:val="000000"/>
+              <w:sz w:val="22"/>
+              <w:szCs w:val="22"/>
+              <w:u w:val="none"/>
+              <w:shd w:fill="auto" w:val="clear"/>
+              <w:vertAlign w:val="baseline"/>
             </w:rPr>
           </w:pPr>
-          <w:r>
-            <w:fldChar w:fldCharType="end"/>
-          </w:r>
           <w:hyperlink w:anchor="_heading=h.kzkgqw9di5du">
             <w:r>
               <w:rPr>
                 <w:rFonts w:ascii="Arial" w:cs="Arial" w:eastAsia="Arial" w:hAnsi="Arial"/>
                 <w:b w:val="1"/>
+                <w:i w:val="0"/>
+                <w:smallCaps w:val="0"/>
+                <w:strike w:val="0"/>
                 <w:color w:val="000000"/>
+                <w:sz w:val="22"/>
+                <w:szCs w:val="22"/>
+                <w:u w:val="none"/>
+                <w:shd w:fill="auto" w:val="clear"/>
+                <w:vertAlign w:val="baseline"/>
                 <w:rtl w:val="0"/>
               </w:rPr>
               <w:t xml:space="preserve">3 Requisitos Funcionais</w:t>
@@ -2138,47 +2496,85 @@
             <w:rPr>
               <w:rFonts w:ascii="Arial" w:cs="Arial" w:eastAsia="Arial" w:hAnsi="Arial"/>
               <w:b w:val="1"/>
+              <w:i w:val="0"/>
+              <w:smallCaps w:val="0"/>
+              <w:strike w:val="0"/>
               <w:color w:val="000000"/>
+              <w:sz w:val="22"/>
+              <w:szCs w:val="22"/>
+              <w:u w:val="none"/>
+              <w:shd w:fill="auto" w:val="clear"/>
+              <w:vertAlign w:val="baseline"/>
               <w:rtl w:val="0"/>
             </w:rPr>
             <w:tab/>
           </w:r>
           <w:r>
             <w:fldChar w:fldCharType="begin"/>
-            <w:instrText xml:space="preserve"> HYPERLINK \l "_heading=h.kzkgqw9di5du" </w:instrText>
+            <w:instrText xml:space="preserve"> PAGEREF _heading=h.kzkgqw9di5du \h </w:instrText>
             <w:fldChar w:fldCharType="separate"/>
           </w:r>
           <w:r>
             <w:rPr>
               <w:rFonts w:ascii="Arial" w:cs="Arial" w:eastAsia="Arial" w:hAnsi="Arial"/>
               <w:b w:val="1"/>
+              <w:i w:val="0"/>
+              <w:smallCaps w:val="0"/>
+              <w:strike w:val="0"/>
               <w:color w:val="000000"/>
+              <w:sz w:val="22"/>
+              <w:szCs w:val="22"/>
+              <w:u w:val="none"/>
+              <w:shd w:fill="auto" w:val="clear"/>
+              <w:vertAlign w:val="baseline"/>
               <w:rtl w:val="0"/>
             </w:rPr>
-            <w:t xml:space="preserve">5</w:t>
+            <w:t xml:space="preserve">6</w:t>
+          </w:r>
+          <w:r>
+            <w:fldChar w:fldCharType="end"/>
+          </w:r>
+          <w:r>
+            <w:rPr>
+              <w:rtl w:val="0"/>
+            </w:rPr>
           </w:r>
         </w:p>
         <w:p>
           <w:pPr>
             <w:tabs>
-              <w:tab w:val="right" w:pos="8503"/>
+              <w:tab w:val="right" w:pos="8503.511811023624"/>
             </w:tabs>
             <w:spacing w:after="80" w:before="200" w:line="240" w:lineRule="auto"/>
+            <w:ind w:left="0" w:firstLine="0"/>
             <w:rPr>
               <w:rFonts w:ascii="Arial" w:cs="Arial" w:eastAsia="Arial" w:hAnsi="Arial"/>
               <w:b w:val="1"/>
+              <w:i w:val="0"/>
+              <w:smallCaps w:val="0"/>
+              <w:strike w:val="0"/>
               <w:color w:val="000000"/>
+              <w:sz w:val="22"/>
+              <w:szCs w:val="22"/>
+              <w:u w:val="none"/>
+              <w:shd w:fill="auto" w:val="clear"/>
+              <w:vertAlign w:val="baseline"/>
             </w:rPr>
           </w:pPr>
-          <w:r>
-            <w:fldChar w:fldCharType="end"/>
-          </w:r>
           <w:hyperlink w:anchor="_heading=h.ceqrx8ikfn7k">
             <w:r>
               <w:rPr>
                 <w:rFonts w:ascii="Arial" w:cs="Arial" w:eastAsia="Arial" w:hAnsi="Arial"/>
                 <w:b w:val="1"/>
+                <w:i w:val="0"/>
+                <w:smallCaps w:val="0"/>
+                <w:strike w:val="0"/>
                 <w:color w:val="000000"/>
+                <w:sz w:val="22"/>
+                <w:szCs w:val="22"/>
+                <w:u w:val="none"/>
+                <w:shd w:fill="auto" w:val="clear"/>
+                <w:vertAlign w:val="baseline"/>
                 <w:rtl w:val="0"/>
               </w:rPr>
               <w:t xml:space="preserve">4 Requisitos Não Funcionais</w:t>
@@ -2188,7 +2584,15 @@
             <w:rPr>
               <w:rFonts w:ascii="Arial" w:cs="Arial" w:eastAsia="Arial" w:hAnsi="Arial"/>
               <w:b w:val="1"/>
+              <w:i w:val="0"/>
+              <w:smallCaps w:val="0"/>
+              <w:strike w:val="0"/>
               <w:color w:val="000000"/>
+              <w:sz w:val="22"/>
+              <w:szCs w:val="22"/>
+              <w:u w:val="none"/>
+              <w:shd w:fill="auto" w:val="clear"/>
+              <w:vertAlign w:val="baseline"/>
               <w:rtl w:val="0"/>
             </w:rPr>
             <w:tab/>
@@ -2202,10 +2606,18 @@
             <w:rPr>
               <w:rFonts w:ascii="Arial" w:cs="Arial" w:eastAsia="Arial" w:hAnsi="Arial"/>
               <w:b w:val="1"/>
+              <w:i w:val="0"/>
+              <w:smallCaps w:val="0"/>
+              <w:strike w:val="0"/>
               <w:color w:val="000000"/>
+              <w:sz w:val="22"/>
+              <w:szCs w:val="22"/>
+              <w:u w:val="none"/>
+              <w:shd w:fill="auto" w:val="clear"/>
+              <w:vertAlign w:val="baseline"/>
               <w:rtl w:val="0"/>
             </w:rPr>
-            <w:t xml:space="preserve">6</w:t>
+            <w:t xml:space="preserve">14</w:t>
           </w:r>
           <w:r>
             <w:fldChar w:fldCharType="end"/>
@@ -2280,12 +2692,15 @@
     <w:p>
       <w:pPr>
         <w:pStyle w:val="Heading1"/>
-        <w:rPr/>
+        <w:rPr>
+          <w:rFonts w:ascii="Arial" w:cs="Arial" w:eastAsia="Arial" w:hAnsi="Arial"/>
+        </w:rPr>
       </w:pPr>
       <w:bookmarkStart w:colFirst="0" w:colLast="0" w:name="_heading=h.kduvfkcniham" w:id="0"/>
       <w:bookmarkEnd w:id="0"/>
       <w:r>
         <w:rPr>
+          <w:rFonts w:ascii="Arial" w:cs="Arial" w:eastAsia="Arial" w:hAnsi="Arial"/>
           <w:rtl w:val="0"/>
         </w:rPr>
         <w:t xml:space="preserve">1 Introdução</w:t>
@@ -2297,6 +2712,7 @@
         <w:spacing w:after="280" w:before="280" w:lineRule="auto"/>
         <w:jc w:val="both"/>
         <w:rPr>
+          <w:rFonts w:ascii="Arial" w:cs="Arial" w:eastAsia="Arial" w:hAnsi="Arial"/>
           <w:color w:val="434343"/>
         </w:rPr>
       </w:pPr>
@@ -2304,16 +2720,42 @@
       <w:bookmarkEnd w:id="1"/>
       <w:r>
         <w:rPr>
-          <w:color w:val="434343"/>
+          <w:rFonts w:ascii="Arial" w:cs="Arial" w:eastAsia="Arial" w:hAnsi="Arial"/>
           <w:rtl w:val="0"/>
         </w:rPr>
         <w:t xml:space="preserve">1.1 Objetivo</w:t>
       </w:r>
-    </w:p>
-    <w:p>
-      <w:pPr>
-        <w:spacing w:line="360" w:lineRule="auto"/>
-        <w:ind w:firstLine="850"/>
+      <w:r>
+        <w:rPr>
+          <w:rtl w:val="0"/>
+        </w:rPr>
+      </w:r>
+    </w:p>
+    <w:p>
+      <w:pPr>
+        <w:spacing w:line="276" w:lineRule="auto"/>
+        <w:ind w:firstLine="850.3937007874013"/>
+        <w:jc w:val="both"/>
+        <w:rPr>
+          <w:rFonts w:ascii="Arial" w:cs="Arial" w:eastAsia="Arial" w:hAnsi="Arial"/>
+          <w:sz w:val="24"/>
+          <w:szCs w:val="24"/>
+        </w:rPr>
+      </w:pPr>
+      <w:r>
+        <w:rPr>
+          <w:rFonts w:ascii="Arial" w:cs="Arial" w:eastAsia="Arial" w:hAnsi="Arial"/>
+          <w:sz w:val="24"/>
+          <w:szCs w:val="24"/>
+          <w:rtl w:val="0"/>
+        </w:rPr>
+        <w:t xml:space="preserve">O objetivo deste documento é apresentar uma descrição detalhada dos requisitos do Sistema de Elaboração de Provas.</w:t>
+      </w:r>
+    </w:p>
+    <w:p>
+      <w:pPr>
+        <w:spacing w:line="276" w:lineRule="auto"/>
+        <w:ind w:firstLine="850.3937007874013"/>
         <w:jc w:val="both"/>
         <w:rPr>
           <w:rFonts w:ascii="Arial" w:cs="Arial" w:eastAsia="Arial" w:hAnsi="Arial"/>
@@ -2333,6 +2775,7 @@
         <w:spacing w:after="280" w:before="280" w:lineRule="auto"/>
         <w:jc w:val="both"/>
         <w:rPr>
+          <w:rFonts w:ascii="Arial" w:cs="Arial" w:eastAsia="Arial" w:hAnsi="Arial"/>
           <w:color w:val="434343"/>
         </w:rPr>
       </w:pPr>
@@ -2340,25 +2783,57 @@
       <w:bookmarkEnd w:id="2"/>
       <w:r>
         <w:rPr>
-          <w:color w:val="434343"/>
+          <w:rFonts w:ascii="Arial" w:cs="Arial" w:eastAsia="Arial" w:hAnsi="Arial"/>
           <w:rtl w:val="0"/>
         </w:rPr>
         <w:t xml:space="preserve">1.2 Visão Geral do Documento</w:t>
       </w:r>
-    </w:p>
-    <w:p>
-      <w:pPr>
-        <w:spacing w:line="240" w:lineRule="auto"/>
-        <w:rPr>
-          <w:rFonts w:ascii="Arial" w:cs="Arial" w:eastAsia="Arial" w:hAnsi="Arial"/>
-        </w:rPr>
-      </w:pPr>
-      <w:r>
-        <w:rPr>
-          <w:rFonts w:ascii="Arial" w:cs="Arial" w:eastAsia="Arial" w:hAnsi="Arial"/>
-          <w:rtl w:val="0"/>
-        </w:rPr>
-        <w:t xml:space="preserve">As prioridades foram definidas utilizando os seguintes critérios:</w:t>
+      <w:r>
+        <w:rPr>
+          <w:rtl w:val="0"/>
+        </w:rPr>
+      </w:r>
+    </w:p>
+    <w:p>
+      <w:pPr>
+        <w:spacing w:line="276" w:lineRule="auto"/>
+        <w:ind w:firstLine="850.3937007874013"/>
+        <w:jc w:val="both"/>
+        <w:rPr>
+          <w:rFonts w:ascii="Arial" w:cs="Arial" w:eastAsia="Arial" w:hAnsi="Arial"/>
+          <w:sz w:val="24"/>
+          <w:szCs w:val="24"/>
+        </w:rPr>
+      </w:pPr>
+      <w:r>
+        <w:rPr>
+          <w:rFonts w:ascii="Arial" w:cs="Arial" w:eastAsia="Arial" w:hAnsi="Arial"/>
+          <w:sz w:val="24"/>
+          <w:szCs w:val="24"/>
+          <w:rtl w:val="0"/>
+        </w:rPr>
+        <w:t xml:space="preserve">Consta do documento a visão geral do sistema, composta pelo escopo e os atores envolvidos, bem como os requisitos funcionais e não funcionais. </w:t>
+      </w:r>
+    </w:p>
+    <w:p>
+      <w:pPr>
+        <w:spacing w:line="276" w:lineRule="auto"/>
+        <w:ind w:firstLine="850.3937007874013"/>
+        <w:jc w:val="both"/>
+        <w:rPr>
+          <w:rFonts w:ascii="Arial" w:cs="Arial" w:eastAsia="Arial" w:hAnsi="Arial"/>
+          <w:sz w:val="24"/>
+          <w:szCs w:val="24"/>
+        </w:rPr>
+      </w:pPr>
+      <w:r>
+        <w:rPr>
+          <w:rFonts w:ascii="Arial" w:cs="Arial" w:eastAsia="Arial" w:hAnsi="Arial"/>
+          <w:sz w:val="24"/>
+          <w:szCs w:val="24"/>
+          <w:rtl w:val="0"/>
+        </w:rPr>
+        <w:t xml:space="preserve">Pontua-se que os requisitos funcionais foram classificados de acordo com sua prioridade, adotando-se os seguintes critérios:</w:t>
       </w:r>
     </w:p>
     <w:p>
@@ -2367,8 +2842,9 @@
           <w:ilvl w:val="0"/>
           <w:numId w:val="1"/>
         </w:numPr>
-        <w:spacing w:after="0" w:afterAutospacing="0" w:line="240" w:lineRule="auto"/>
+        <w:spacing w:after="0" w:afterAutospacing="0" w:line="276" w:lineRule="auto"/>
         <w:ind w:left="720" w:hanging="360"/>
+        <w:jc w:val="both"/>
         <w:rPr>
           <w:rFonts w:ascii="Arial" w:cs="Arial" w:eastAsia="Arial" w:hAnsi="Arial"/>
           <w:u w:val="none"/>
@@ -2377,6 +2853,8 @@
       <w:r>
         <w:rPr>
           <w:rFonts w:ascii="Arial" w:cs="Arial" w:eastAsia="Arial" w:hAnsi="Arial"/>
+          <w:sz w:val="24"/>
+          <w:szCs w:val="24"/>
           <w:rtl w:val="0"/>
         </w:rPr>
         <w:t xml:space="preserve">Alta: H.U. necessárias para o funcionamento do sistema;</w:t>
@@ -2388,8 +2866,9 @@
           <w:ilvl w:val="0"/>
           <w:numId w:val="1"/>
         </w:numPr>
-        <w:spacing w:after="0" w:afterAutospacing="0" w:line="240" w:lineRule="auto"/>
+        <w:spacing w:after="0" w:afterAutospacing="0" w:line="276" w:lineRule="auto"/>
         <w:ind w:left="720" w:hanging="360"/>
+        <w:jc w:val="both"/>
         <w:rPr>
           <w:rFonts w:ascii="Arial" w:cs="Arial" w:eastAsia="Arial" w:hAnsi="Arial"/>
           <w:u w:val="none"/>
@@ -2398,6 +2877,8 @@
       <w:r>
         <w:rPr>
           <w:rFonts w:ascii="Arial" w:cs="Arial" w:eastAsia="Arial" w:hAnsi="Arial"/>
+          <w:sz w:val="24"/>
+          <w:szCs w:val="24"/>
           <w:rtl w:val="0"/>
         </w:rPr>
         <w:t xml:space="preserve">Média: H.U. que são features, sugestões convenientes e funcionalidades que são boas mas sem elas o sistema continua funcional;</w:t>
@@ -2409,8 +2890,9 @@
           <w:ilvl w:val="0"/>
           <w:numId w:val="1"/>
         </w:numPr>
-        <w:spacing w:line="240" w:lineRule="auto"/>
+        <w:spacing w:line="276" w:lineRule="auto"/>
         <w:ind w:left="720" w:hanging="360"/>
+        <w:jc w:val="both"/>
         <w:rPr>
           <w:rFonts w:ascii="Arial" w:cs="Arial" w:eastAsia="Arial" w:hAnsi="Arial"/>
           <w:u w:val="none"/>
@@ -2419,10 +2901,24 @@
       <w:r>
         <w:rPr>
           <w:rFonts w:ascii="Arial" w:cs="Arial" w:eastAsia="Arial" w:hAnsi="Arial"/>
-          <w:rtl w:val="0"/>
-        </w:rPr>
-        <w:t xml:space="preserve">Baixa: funcionalidades médias que são de difícil implementação [ podem atrasar todo o projeto ].</w:t>
-      </w:r>
+          <w:sz w:val="24"/>
+          <w:szCs w:val="24"/>
+          <w:rtl w:val="0"/>
+        </w:rPr>
+        <w:t xml:space="preserve">Baixa: funcionalidades médias que são de difícil implementação (podem atrasar todo o projeto).</w:t>
+      </w:r>
+    </w:p>
+    <w:p>
+      <w:pPr>
+        <w:spacing w:line="276" w:lineRule="auto"/>
+        <w:ind w:left="0" w:firstLine="0"/>
+        <w:jc w:val="both"/>
+        <w:rPr>
+          <w:rFonts w:ascii="Arial" w:cs="Arial" w:eastAsia="Arial" w:hAnsi="Arial"/>
+          <w:sz w:val="24"/>
+          <w:szCs w:val="24"/>
+        </w:rPr>
+      </w:pPr>
       <w:r>
         <w:rPr>
           <w:rtl w:val="0"/>
@@ -2434,12 +2930,15 @@
         <w:pStyle w:val="Heading1"/>
         <w:spacing w:after="280" w:before="280" w:lineRule="auto"/>
         <w:jc w:val="both"/>
-        <w:rPr/>
+        <w:rPr>
+          <w:rFonts w:ascii="Arial" w:cs="Arial" w:eastAsia="Arial" w:hAnsi="Arial"/>
+        </w:rPr>
       </w:pPr>
       <w:bookmarkStart w:colFirst="0" w:colLast="0" w:name="_heading=h.9ppmulvieldr" w:id="3"/>
       <w:bookmarkEnd w:id="3"/>
       <w:r>
         <w:rPr>
+          <w:rFonts w:ascii="Arial" w:cs="Arial" w:eastAsia="Arial" w:hAnsi="Arial"/>
           <w:rtl w:val="0"/>
         </w:rPr>
         <w:t xml:space="preserve">2 Visão Geral do Sistema</w:t>
@@ -2448,46 +2947,435 @@
     <w:p>
       <w:pPr>
         <w:pStyle w:val="Heading2"/>
-        <w:rPr/>
+        <w:rPr>
+          <w:rFonts w:ascii="Arial" w:cs="Arial" w:eastAsia="Arial" w:hAnsi="Arial"/>
+          <w:b w:val="0"/>
+          <w:sz w:val="42"/>
+          <w:szCs w:val="42"/>
+        </w:rPr>
       </w:pPr>
       <w:bookmarkStart w:colFirst="0" w:colLast="0" w:name="_heading=h.c7di7qmsma46" w:id="4"/>
       <w:bookmarkEnd w:id="4"/>
       <w:r>
         <w:rPr>
+          <w:rFonts w:ascii="Arial" w:cs="Arial" w:eastAsia="Arial" w:hAnsi="Arial"/>
           <w:rtl w:val="0"/>
         </w:rPr>
         <w:t xml:space="preserve">2.1 Escopo</w:t>
       </w:r>
+      <w:r>
+        <w:rPr>
+          <w:rtl w:val="0"/>
+        </w:rPr>
+      </w:r>
+    </w:p>
+    <w:p>
+      <w:pPr>
+        <w:spacing w:after="0" w:line="360" w:lineRule="auto"/>
+        <w:ind w:firstLine="850.3937007874017"/>
+        <w:jc w:val="both"/>
+        <w:rPr>
+          <w:rFonts w:ascii="Arial" w:cs="Arial" w:eastAsia="Arial" w:hAnsi="Arial"/>
+          <w:sz w:val="24"/>
+          <w:szCs w:val="24"/>
+        </w:rPr>
+      </w:pPr>
+      <w:r>
+        <w:rPr>
+          <w:rFonts w:ascii="Arial" w:cs="Arial" w:eastAsia="Arial" w:hAnsi="Arial"/>
+          <w:sz w:val="24"/>
+          <w:szCs w:val="24"/>
+          <w:rtl w:val="0"/>
+        </w:rPr>
+        <w:t xml:space="preserve">Uma das atribuições comuns de uma organizadora de concursos públicos é a elaboração de questões escritas inéditas para cada certame. O elevado número de questões, que precisam ser revisadas e armazenadas sob sigilo, faz com que a dinâmica de elaboração seja complexa e sensível, razão pela qual demonstra-se conveniente e necessária a construção de um sistema para tal fim. </w:t>
+      </w:r>
+    </w:p>
+    <w:p>
+      <w:pPr>
+        <w:spacing w:after="0" w:line="360" w:lineRule="auto"/>
+        <w:ind w:firstLine="850.3937007874017"/>
+        <w:jc w:val="both"/>
+        <w:rPr>
+          <w:rFonts w:ascii="Arial" w:cs="Arial" w:eastAsia="Arial" w:hAnsi="Arial"/>
+          <w:sz w:val="24"/>
+          <w:szCs w:val="24"/>
+        </w:rPr>
+      </w:pPr>
+      <w:r>
+        <w:rPr>
+          <w:rFonts w:ascii="Arial" w:cs="Arial" w:eastAsia="Arial" w:hAnsi="Arial"/>
+          <w:sz w:val="24"/>
+          <w:szCs w:val="24"/>
+          <w:rtl w:val="0"/>
+        </w:rPr>
+        <w:t xml:space="preserve">O referido sistema deverá possibilitar o cadastro de cada certame pelo coordenador pedagógico, que indicará os professores que farão parte da banca, elaborando questões, bem como os professores que farão as revisões.</w:t>
+      </w:r>
+    </w:p>
+    <w:p>
+      <w:pPr>
+        <w:spacing w:after="0" w:line="360" w:lineRule="auto"/>
+        <w:ind w:firstLine="850.3937007874017"/>
+        <w:jc w:val="both"/>
+        <w:rPr>
+          <w:rFonts w:ascii="Arial" w:cs="Arial" w:eastAsia="Arial" w:hAnsi="Arial"/>
+          <w:sz w:val="24"/>
+          <w:szCs w:val="24"/>
+        </w:rPr>
+      </w:pPr>
+      <w:r>
+        <w:rPr>
+          <w:rFonts w:ascii="Arial" w:cs="Arial" w:eastAsia="Arial" w:hAnsi="Arial"/>
+          <w:sz w:val="24"/>
+          <w:szCs w:val="24"/>
+          <w:rtl w:val="0"/>
+        </w:rPr>
+        <w:t xml:space="preserve">Além disso, o sistema deve viabilizar o aproveitamento das questões não utilizadas em determinado concurso público em outros certames.</w:t>
+      </w:r>
+    </w:p>
+    <w:p>
+      <w:pPr>
+        <w:spacing w:after="0" w:line="360" w:lineRule="auto"/>
+        <w:ind w:firstLine="850.3937007874017"/>
+        <w:jc w:val="both"/>
+        <w:rPr/>
+      </w:pPr>
+      <w:r>
+        <w:rPr>
+          <w:rFonts w:ascii="Arial" w:cs="Arial" w:eastAsia="Arial" w:hAnsi="Arial"/>
+          <w:sz w:val="24"/>
+          <w:szCs w:val="24"/>
+          <w:rtl w:val="0"/>
+        </w:rPr>
+        <w:t xml:space="preserve">O sistema não gerenciará os aspectos administrativos do concurso público, servindo tão somente para a elaboração das questões.</w:t>
+      </w:r>
+      <w:r>
+        <w:rPr>
+          <w:rtl w:val="0"/>
+        </w:rPr>
+      </w:r>
+    </w:p>
+    <w:p>
+      <w:pPr>
+        <w:spacing w:after="0" w:line="360" w:lineRule="auto"/>
+        <w:ind w:firstLine="850.3937007874017"/>
+        <w:jc w:val="both"/>
+        <w:rPr/>
+      </w:pPr>
+      <w:r>
+        <w:rPr>
+          <w:rtl w:val="0"/>
+        </w:rPr>
+      </w:r>
     </w:p>
     <w:p>
       <w:pPr>
         <w:pStyle w:val="Heading2"/>
+        <w:rPr>
+          <w:rFonts w:ascii="Arial" w:cs="Arial" w:eastAsia="Arial" w:hAnsi="Arial"/>
+        </w:rPr>
+      </w:pPr>
+      <w:bookmarkStart w:colFirst="0" w:colLast="0" w:name="_heading=h.b460rcth26pm" w:id="5"/>
+      <w:bookmarkEnd w:id="5"/>
+      <w:r>
+        <w:rPr>
+          <w:rFonts w:ascii="Arial" w:cs="Arial" w:eastAsia="Arial" w:hAnsi="Arial"/>
+          <w:rtl w:val="0"/>
+        </w:rPr>
+        <w:t xml:space="preserve">2.1 Atores do sistema</w:t>
+      </w:r>
+    </w:p>
+    <w:p>
+      <w:pPr>
+        <w:spacing w:after="0" w:line="360" w:lineRule="auto"/>
+        <w:ind w:firstLine="850.3937007874017"/>
+        <w:jc w:val="both"/>
+        <w:rPr>
+          <w:rFonts w:ascii="Arial" w:cs="Arial" w:eastAsia="Arial" w:hAnsi="Arial"/>
+          <w:sz w:val="24"/>
+          <w:szCs w:val="24"/>
+        </w:rPr>
+      </w:pPr>
+      <w:r>
+        <w:rPr>
+          <w:rFonts w:ascii="Arial" w:cs="Arial" w:eastAsia="Arial" w:hAnsi="Arial"/>
+          <w:b w:val="1"/>
+          <w:sz w:val="24"/>
+          <w:szCs w:val="24"/>
+          <w:rtl w:val="0"/>
+        </w:rPr>
+        <w:t xml:space="preserve">Administrador: </w:t>
+      </w:r>
+      <w:r>
+        <w:rPr>
+          <w:rFonts w:ascii="Arial" w:cs="Arial" w:eastAsia="Arial" w:hAnsi="Arial"/>
+          <w:sz w:val="24"/>
+          <w:szCs w:val="24"/>
+          <w:rtl w:val="0"/>
+        </w:rPr>
+        <w:t xml:space="preserve">administrador geral do sistema que controla os acessos e atribui o perfil pedagógico dos demais usuários.</w:t>
+      </w:r>
+    </w:p>
+    <w:p>
+      <w:pPr>
+        <w:spacing w:after="0" w:line="360" w:lineRule="auto"/>
+        <w:ind w:firstLine="850.3937007874017"/>
+        <w:jc w:val="both"/>
+        <w:rPr>
+          <w:rFonts w:ascii="Arial" w:cs="Arial" w:eastAsia="Arial" w:hAnsi="Arial"/>
+          <w:sz w:val="24"/>
+          <w:szCs w:val="24"/>
+        </w:rPr>
+      </w:pPr>
+      <w:r>
+        <w:rPr>
+          <w:rtl w:val="0"/>
+        </w:rPr>
+      </w:r>
+    </w:p>
+    <w:p>
+      <w:pPr>
+        <w:spacing w:after="0" w:line="360" w:lineRule="auto"/>
+        <w:ind w:firstLine="850.3937007874017"/>
+        <w:jc w:val="both"/>
+        <w:rPr>
+          <w:rFonts w:ascii="Arial" w:cs="Arial" w:eastAsia="Arial" w:hAnsi="Arial"/>
+          <w:sz w:val="24"/>
+          <w:szCs w:val="24"/>
+        </w:rPr>
+      </w:pPr>
+      <w:r>
+        <w:rPr>
+          <w:rFonts w:ascii="Arial" w:cs="Arial" w:eastAsia="Arial" w:hAnsi="Arial"/>
+          <w:b w:val="1"/>
+          <w:sz w:val="24"/>
+          <w:szCs w:val="24"/>
+          <w:rtl w:val="0"/>
+        </w:rPr>
+        <w:t xml:space="preserve">Coordenador pedagógico</w:t>
+      </w:r>
+      <w:r>
+        <w:rPr>
+          <w:rFonts w:ascii="Arial" w:cs="Arial" w:eastAsia="Arial" w:hAnsi="Arial"/>
+          <w:sz w:val="24"/>
+          <w:szCs w:val="24"/>
+          <w:rtl w:val="0"/>
+        </w:rPr>
+        <w:t xml:space="preserve">: responsável pela gerência do certame. Cria o concurso e realiza a designação dos professores para elaborar e revisar as questões.</w:t>
+      </w:r>
+    </w:p>
+    <w:p>
+      <w:pPr>
+        <w:spacing w:after="0" w:line="360" w:lineRule="auto"/>
+        <w:ind w:firstLine="850.3937007874017"/>
+        <w:jc w:val="both"/>
+        <w:rPr>
+          <w:rFonts w:ascii="Arial" w:cs="Arial" w:eastAsia="Arial" w:hAnsi="Arial"/>
+          <w:b w:val="1"/>
+          <w:sz w:val="24"/>
+          <w:szCs w:val="24"/>
+        </w:rPr>
+      </w:pPr>
+      <w:r>
+        <w:rPr>
+          <w:rtl w:val="0"/>
+        </w:rPr>
+      </w:r>
+    </w:p>
+    <w:p>
+      <w:pPr>
+        <w:spacing w:after="0" w:line="360" w:lineRule="auto"/>
+        <w:ind w:firstLine="850.3937007874017"/>
+        <w:jc w:val="both"/>
+        <w:rPr>
+          <w:rFonts w:ascii="Arial" w:cs="Arial" w:eastAsia="Arial" w:hAnsi="Arial"/>
+          <w:sz w:val="24"/>
+          <w:szCs w:val="24"/>
+        </w:rPr>
+      </w:pPr>
+      <w:r>
+        <w:rPr>
+          <w:rFonts w:ascii="Arial" w:cs="Arial" w:eastAsia="Arial" w:hAnsi="Arial"/>
+          <w:b w:val="1"/>
+          <w:sz w:val="24"/>
+          <w:szCs w:val="24"/>
+          <w:rtl w:val="0"/>
+        </w:rPr>
+        <w:t xml:space="preserve">Professor: </w:t>
+      </w:r>
+      <w:r>
+        <w:rPr>
+          <w:rFonts w:ascii="Arial" w:cs="Arial" w:eastAsia="Arial" w:hAnsi="Arial"/>
+          <w:sz w:val="24"/>
+          <w:szCs w:val="24"/>
+          <w:rtl w:val="0"/>
+        </w:rPr>
+        <w:t xml:space="preserve">o professor poderá possuir dois papéis no sistema, sendo membro da banca de questões, ou revisor.</w:t>
+      </w:r>
+    </w:p>
+    <w:p>
+      <w:pPr>
+        <w:spacing w:after="0" w:line="360" w:lineRule="auto"/>
+        <w:ind w:firstLine="850.3937007874017"/>
+        <w:jc w:val="both"/>
+        <w:rPr>
+          <w:rFonts w:ascii="Arial" w:cs="Arial" w:eastAsia="Arial" w:hAnsi="Arial"/>
+          <w:b w:val="1"/>
+          <w:sz w:val="24"/>
+          <w:szCs w:val="24"/>
+        </w:rPr>
+      </w:pPr>
+      <w:r>
+        <w:rPr>
+          <w:rtl w:val="0"/>
+        </w:rPr>
+      </w:r>
+    </w:p>
+    <w:p>
+      <w:pPr>
+        <w:numPr>
+          <w:ilvl w:val="0"/>
+          <w:numId w:val="3"/>
+        </w:numPr>
+        <w:spacing w:after="0" w:line="360" w:lineRule="auto"/>
+        <w:ind w:left="1440" w:firstLine="130.39370078740177"/>
+        <w:jc w:val="both"/>
+        <w:rPr>
+          <w:rFonts w:ascii="Arial" w:cs="Arial" w:eastAsia="Arial" w:hAnsi="Arial"/>
+          <w:sz w:val="24"/>
+          <w:szCs w:val="24"/>
+        </w:rPr>
+      </w:pPr>
+      <w:r>
+        <w:rPr>
+          <w:rFonts w:ascii="Arial" w:cs="Arial" w:eastAsia="Arial" w:hAnsi="Arial"/>
+          <w:b w:val="1"/>
+          <w:sz w:val="24"/>
+          <w:szCs w:val="24"/>
+          <w:rtl w:val="0"/>
+        </w:rPr>
+        <w:t xml:space="preserve">Membro da banca de questões:</w:t>
+      </w:r>
+      <w:r>
+        <w:rPr>
+          <w:rFonts w:ascii="Arial" w:cs="Arial" w:eastAsia="Arial" w:hAnsi="Arial"/>
+          <w:sz w:val="24"/>
+          <w:szCs w:val="24"/>
+          <w:rtl w:val="0"/>
+        </w:rPr>
+        <w:t xml:space="preserve"> responsável pela elaboração das questões, conforme as instruções da coordenação pedagógica e os critérios especificados no manual para elaboração de questões.</w:t>
+      </w:r>
+    </w:p>
+    <w:p>
+      <w:pPr>
+        <w:spacing w:after="0" w:line="360" w:lineRule="auto"/>
+        <w:ind w:firstLine="850.3937007874017"/>
+        <w:jc w:val="both"/>
+        <w:rPr>
+          <w:rFonts w:ascii="Arial" w:cs="Arial" w:eastAsia="Arial" w:hAnsi="Arial"/>
+          <w:b w:val="1"/>
+          <w:sz w:val="24"/>
+          <w:szCs w:val="24"/>
+        </w:rPr>
+      </w:pPr>
+      <w:r>
+        <w:rPr>
+          <w:rtl w:val="0"/>
+        </w:rPr>
+      </w:r>
+    </w:p>
+    <w:p>
+      <w:pPr>
+        <w:numPr>
+          <w:ilvl w:val="0"/>
+          <w:numId w:val="2"/>
+        </w:numPr>
+        <w:spacing w:after="0" w:line="360" w:lineRule="auto"/>
+        <w:ind w:left="1440" w:firstLine="130.39370078740177"/>
+        <w:jc w:val="both"/>
+        <w:rPr>
+          <w:rFonts w:ascii="Arial" w:cs="Arial" w:eastAsia="Arial" w:hAnsi="Arial"/>
+          <w:b w:val="1"/>
+          <w:sz w:val="24"/>
+          <w:szCs w:val="24"/>
+        </w:rPr>
+      </w:pPr>
+      <w:r>
+        <w:rPr>
+          <w:rFonts w:ascii="Arial" w:cs="Arial" w:eastAsia="Arial" w:hAnsi="Arial"/>
+          <w:b w:val="1"/>
+          <w:sz w:val="24"/>
+          <w:szCs w:val="24"/>
+          <w:rtl w:val="0"/>
+        </w:rPr>
+        <w:t xml:space="preserve">Revisor técnico: </w:t>
+      </w:r>
+      <w:r>
+        <w:rPr>
+          <w:rFonts w:ascii="Arial" w:cs="Arial" w:eastAsia="Arial" w:hAnsi="Arial"/>
+          <w:sz w:val="24"/>
+          <w:szCs w:val="24"/>
+          <w:rtl w:val="0"/>
+        </w:rPr>
+        <w:t xml:space="preserve">responsável pela revisão das questões quanto aos critérios estabelecidos, realizando a devida devolutiva ao membro da banca autor da questão.</w:t>
+      </w:r>
+    </w:p>
+    <w:p>
+      <w:pPr>
+        <w:spacing w:after="0" w:line="360" w:lineRule="auto"/>
+        <w:ind w:left="720" w:firstLine="130.39370078740177"/>
+        <w:jc w:val="both"/>
+        <w:rPr>
+          <w:rFonts w:ascii="Arial" w:cs="Arial" w:eastAsia="Arial" w:hAnsi="Arial"/>
+          <w:sz w:val="24"/>
+          <w:szCs w:val="24"/>
+        </w:rPr>
+      </w:pPr>
+      <w:r>
+        <w:rPr>
+          <w:rtl w:val="0"/>
+        </w:rPr>
+      </w:r>
+    </w:p>
+    <w:p>
+      <w:pPr>
+        <w:numPr>
+          <w:ilvl w:val="0"/>
+          <w:numId w:val="2"/>
+        </w:numPr>
+        <w:spacing w:after="0" w:line="360" w:lineRule="auto"/>
+        <w:ind w:left="1440" w:firstLine="130.39370078740177"/>
+        <w:jc w:val="both"/>
+        <w:rPr>
+          <w:rFonts w:ascii="Arial" w:cs="Arial" w:eastAsia="Arial" w:hAnsi="Arial"/>
+          <w:b w:val="1"/>
+          <w:sz w:val="24"/>
+          <w:szCs w:val="24"/>
+        </w:rPr>
+      </w:pPr>
+      <w:r>
+        <w:rPr>
+          <w:rFonts w:ascii="Arial" w:cs="Arial" w:eastAsia="Arial" w:hAnsi="Arial"/>
+          <w:b w:val="1"/>
+          <w:sz w:val="24"/>
+          <w:szCs w:val="24"/>
+          <w:rtl w:val="0"/>
+        </w:rPr>
+        <w:t xml:space="preserve">Revisor de linguagem: </w:t>
+      </w:r>
+      <w:r>
+        <w:rPr>
+          <w:rFonts w:ascii="Arial" w:cs="Arial" w:eastAsia="Arial" w:hAnsi="Arial"/>
+          <w:sz w:val="24"/>
+          <w:szCs w:val="24"/>
+          <w:rtl w:val="0"/>
+        </w:rPr>
+        <w:t xml:space="preserve">após a aprovação das questões pelos revisores técnicos, o revisor de linguagem realiza a correção semântica e sintática das questões elaboradas.</w:t>
+      </w:r>
+    </w:p>
+    <w:p>
+      <w:pPr>
         <w:rPr/>
       </w:pPr>
-      <w:bookmarkStart w:colFirst="0" w:colLast="0" w:name="_heading=h.z377z49ulok6" w:id="5"/>
-      <w:bookmarkEnd w:id="5"/>
-      <w:r>
-        <w:rPr>
-          <w:rtl w:val="0"/>
-        </w:rPr>
-        <w:t xml:space="preserve">2.2 Necessidades Gerais</w:t>
-      </w:r>
-    </w:p>
-    <w:p>
-      <w:pPr>
-        <w:pStyle w:val="Heading2"/>
-        <w:rPr>
-          <w:rFonts w:ascii="Arial" w:cs="Arial" w:eastAsia="Arial" w:hAnsi="Arial"/>
-        </w:rPr>
-      </w:pPr>
-      <w:bookmarkStart w:colFirst="0" w:colLast="0" w:name="_heading=h.b460rcth26pm" w:id="6"/>
-      <w:bookmarkEnd w:id="6"/>
-      <w:r>
-        <w:rPr>
-          <w:rtl w:val="0"/>
-        </w:rPr>
-        <w:t xml:space="preserve">2.3 Atores do sistema</w:t>
-      </w:r>
       <w:r>
         <w:rPr>
           <w:rtl w:val="0"/>
@@ -2552,12 +3440,15 @@
         <w:pStyle w:val="Heading1"/>
         <w:spacing w:after="280" w:before="280" w:lineRule="auto"/>
         <w:jc w:val="both"/>
-        <w:rPr/>
-      </w:pPr>
-      <w:bookmarkStart w:colFirst="0" w:colLast="0" w:name="_heading=h.kzkgqw9di5du" w:id="7"/>
-      <w:bookmarkEnd w:id="7"/>
-      <w:r>
-        <w:rPr>
+        <w:rPr>
+          <w:rFonts w:ascii="Arial" w:cs="Arial" w:eastAsia="Arial" w:hAnsi="Arial"/>
+        </w:rPr>
+      </w:pPr>
+      <w:bookmarkStart w:colFirst="0" w:colLast="0" w:name="_heading=h.kzkgqw9di5du" w:id="6"/>
+      <w:bookmarkEnd w:id="6"/>
+      <w:r>
+        <w:rPr>
+          <w:rFonts w:ascii="Arial" w:cs="Arial" w:eastAsia="Arial" w:hAnsi="Arial"/>
           <w:rtl w:val="0"/>
         </w:rPr>
         <w:t xml:space="preserve">3 Requisitos Funcionais</w:t>
@@ -11170,8 +12061,8 @@
           <w:szCs w:val="24"/>
         </w:rPr>
       </w:pPr>
-      <w:bookmarkStart w:colFirst="0" w:colLast="0" w:name="_heading=h.gjdgxs" w:id="8"/>
-      <w:bookmarkEnd w:id="8"/>
+      <w:bookmarkStart w:colFirst="0" w:colLast="0" w:name="_heading=h.gjdgxs" w:id="7"/>
+      <w:bookmarkEnd w:id="7"/>
       <w:r>
         <w:rPr>
           <w:rFonts w:ascii="Arial" w:cs="Arial" w:eastAsia="Arial" w:hAnsi="Arial"/>
@@ -11257,18 +12148,22 @@
     <w:p>
       <w:pPr>
         <w:pStyle w:val="Heading1"/>
-        <w:rPr/>
-      </w:pPr>
-      <w:bookmarkStart w:colFirst="0" w:colLast="0" w:name="_heading=h.ceqrx8ikfn7k" w:id="9"/>
-      <w:bookmarkEnd w:id="9"/>
-      <w:r>
-        <w:rPr>
+        <w:rPr>
+          <w:rFonts w:ascii="Arial" w:cs="Arial" w:eastAsia="Arial" w:hAnsi="Arial"/>
+        </w:rPr>
+      </w:pPr>
+      <w:bookmarkStart w:colFirst="0" w:colLast="0" w:name="_heading=h.ceqrx8ikfn7k" w:id="8"/>
+      <w:bookmarkEnd w:id="8"/>
+      <w:r>
+        <w:rPr>
+          <w:rFonts w:ascii="Arial" w:cs="Arial" w:eastAsia="Arial" w:hAnsi="Arial"/>
           <w:rtl w:val="0"/>
         </w:rPr>
         <w:t xml:space="preserve">4 Requisitos Não Funcionais</w:t>
       </w:r>
       <w:r>
         <w:rPr>
+          <w:rFonts w:ascii="Arial" w:cs="Arial" w:eastAsia="Arial" w:hAnsi="Arial"/>
           <w:sz w:val="26"/>
           <w:szCs w:val="26"/>
           <w:rtl w:val="0"/>
@@ -11283,8 +12178,180 @@
     </w:p>
     <w:p>
       <w:pPr>
-        <w:rPr>
-          <w:rFonts w:ascii="Arial" w:cs="Arial" w:eastAsia="Arial" w:hAnsi="Arial"/>
+        <w:spacing w:before="200" w:lineRule="auto"/>
+        <w:jc w:val="both"/>
+        <w:rPr>
+          <w:rFonts w:ascii="Arial" w:cs="Arial" w:eastAsia="Arial" w:hAnsi="Arial"/>
+          <w:sz w:val="24"/>
+          <w:szCs w:val="24"/>
+        </w:rPr>
+      </w:pPr>
+      <w:r>
+        <w:rPr>
+          <w:rFonts w:ascii="Arial" w:cs="Arial" w:eastAsia="Arial" w:hAnsi="Arial"/>
+          <w:b w:val="1"/>
+          <w:sz w:val="24"/>
+          <w:szCs w:val="24"/>
+          <w:rtl w:val="0"/>
+        </w:rPr>
+        <w:t xml:space="preserve">R.N.F. 01</w:t>
+      </w:r>
+      <w:r>
+        <w:rPr>
+          <w:rFonts w:ascii="Arial" w:cs="Arial" w:eastAsia="Arial" w:hAnsi="Arial"/>
+          <w:sz w:val="24"/>
+          <w:szCs w:val="24"/>
+          <w:rtl w:val="0"/>
+        </w:rPr>
+        <w:t xml:space="preserve"> - O sistema deve ser compatível com diferentes versões de navegadores (Internet Explorer, Firefox Mozilla, Chrome, Opera).</w:t>
+      </w:r>
+    </w:p>
+    <w:p>
+      <w:pPr>
+        <w:spacing w:before="200" w:lineRule="auto"/>
+        <w:jc w:val="both"/>
+        <w:rPr>
+          <w:rFonts w:ascii="Arial" w:cs="Arial" w:eastAsia="Arial" w:hAnsi="Arial"/>
+          <w:sz w:val="24"/>
+          <w:szCs w:val="24"/>
+        </w:rPr>
+      </w:pPr>
+      <w:r>
+        <w:rPr>
+          <w:rFonts w:ascii="Arial" w:cs="Arial" w:eastAsia="Arial" w:hAnsi="Arial"/>
+          <w:b w:val="1"/>
+          <w:sz w:val="24"/>
+          <w:szCs w:val="24"/>
+          <w:rtl w:val="0"/>
+        </w:rPr>
+        <w:t xml:space="preserve">R.N.F. 02</w:t>
+      </w:r>
+      <w:r>
+        <w:rPr>
+          <w:rFonts w:ascii="Arial" w:cs="Arial" w:eastAsia="Arial" w:hAnsi="Arial"/>
+          <w:sz w:val="24"/>
+          <w:szCs w:val="24"/>
+          <w:rtl w:val="0"/>
+        </w:rPr>
+        <w:t xml:space="preserve"> - O sistema deve estar disponível para os usuários 24h por dia.</w:t>
+      </w:r>
+    </w:p>
+    <w:p>
+      <w:pPr>
+        <w:spacing w:before="200" w:lineRule="auto"/>
+        <w:jc w:val="both"/>
+        <w:rPr>
+          <w:rFonts w:ascii="Arial" w:cs="Arial" w:eastAsia="Arial" w:hAnsi="Arial"/>
+          <w:sz w:val="24"/>
+          <w:szCs w:val="24"/>
+        </w:rPr>
+      </w:pPr>
+      <w:r>
+        <w:rPr>
+          <w:rFonts w:ascii="Arial" w:cs="Arial" w:eastAsia="Arial" w:hAnsi="Arial"/>
+          <w:b w:val="1"/>
+          <w:sz w:val="24"/>
+          <w:szCs w:val="24"/>
+          <w:rtl w:val="0"/>
+        </w:rPr>
+        <w:t xml:space="preserve">R.N.F. 03 </w:t>
+      </w:r>
+      <w:r>
+        <w:rPr>
+          <w:rFonts w:ascii="Arial" w:cs="Arial" w:eastAsia="Arial" w:hAnsi="Arial"/>
+          <w:sz w:val="24"/>
+          <w:szCs w:val="24"/>
+          <w:rtl w:val="0"/>
+        </w:rPr>
+        <w:t xml:space="preserve">- O sistema deve obedecer a </w:t>
+      </w:r>
+      <w:r>
+        <w:rPr>
+          <w:rFonts w:ascii="Arial" w:cs="Arial" w:eastAsia="Arial" w:hAnsi="Arial"/>
+          <w:sz w:val="24"/>
+          <w:szCs w:val="24"/>
+          <w:rtl w:val="0"/>
+        </w:rPr>
+        <w:t xml:space="preserve">LGPD</w:t>
+      </w:r>
+      <w:r>
+        <w:rPr>
+          <w:rFonts w:ascii="Arial" w:cs="Arial" w:eastAsia="Arial" w:hAnsi="Arial"/>
+          <w:sz w:val="24"/>
+          <w:szCs w:val="24"/>
+          <w:rtl w:val="0"/>
+        </w:rPr>
+        <w:t xml:space="preserve"> (Lei Geral da Proteção dos Dados).</w:t>
+      </w:r>
+    </w:p>
+    <w:p>
+      <w:pPr>
+        <w:spacing w:before="200" w:lineRule="auto"/>
+        <w:jc w:val="both"/>
+        <w:rPr>
+          <w:rFonts w:ascii="Arial" w:cs="Arial" w:eastAsia="Arial" w:hAnsi="Arial"/>
+          <w:sz w:val="24"/>
+          <w:szCs w:val="24"/>
+        </w:rPr>
+      </w:pPr>
+      <w:r>
+        <w:rPr>
+          <w:rFonts w:ascii="Arial" w:cs="Arial" w:eastAsia="Arial" w:hAnsi="Arial"/>
+          <w:b w:val="1"/>
+          <w:sz w:val="24"/>
+          <w:szCs w:val="24"/>
+          <w:rtl w:val="0"/>
+        </w:rPr>
+        <w:t xml:space="preserve">R.N.F. 04 </w:t>
+      </w:r>
+      <w:r>
+        <w:rPr>
+          <w:rFonts w:ascii="Arial" w:cs="Arial" w:eastAsia="Arial" w:hAnsi="Arial"/>
+          <w:sz w:val="24"/>
+          <w:szCs w:val="24"/>
+          <w:rtl w:val="0"/>
+        </w:rPr>
+        <w:t xml:space="preserve">- O sistema não deve demorar mais de 3 segundos para realizar suas operações.</w:t>
+      </w:r>
+    </w:p>
+    <w:p>
+      <w:pPr>
+        <w:spacing w:before="200" w:lineRule="auto"/>
+        <w:jc w:val="both"/>
+        <w:rPr>
+          <w:rFonts w:ascii="Arial" w:cs="Arial" w:eastAsia="Arial" w:hAnsi="Arial"/>
+          <w:sz w:val="24"/>
+          <w:szCs w:val="24"/>
+        </w:rPr>
+      </w:pPr>
+      <w:r>
+        <w:rPr>
+          <w:rFonts w:ascii="Arial" w:cs="Arial" w:eastAsia="Arial" w:hAnsi="Arial"/>
+          <w:b w:val="1"/>
+          <w:sz w:val="24"/>
+          <w:szCs w:val="24"/>
+          <w:rtl w:val="0"/>
+        </w:rPr>
+        <w:t xml:space="preserve">R.N.F. 05 </w:t>
+      </w:r>
+      <w:r>
+        <w:rPr>
+          <w:rFonts w:ascii="Arial" w:cs="Arial" w:eastAsia="Arial" w:hAnsi="Arial"/>
+          <w:sz w:val="24"/>
+          <w:szCs w:val="24"/>
+          <w:rtl w:val="0"/>
+        </w:rPr>
+        <w:t xml:space="preserve">- O sistema deve conseguir interagir com os bancos de dados do Instituto Verbena / UFG, ou seja, ter compatibilidade com o PostgreSQL.</w:t>
+      </w:r>
+    </w:p>
+    <w:p>
+      <w:pPr>
+        <w:spacing w:before="200" w:lineRule="auto"/>
+        <w:jc w:val="both"/>
+        <w:rPr>
+          <w:rFonts w:ascii="Arial" w:cs="Arial" w:eastAsia="Arial" w:hAnsi="Arial"/>
+          <w:sz w:val="24"/>
+          <w:szCs w:val="24"/>
         </w:rPr>
       </w:pPr>
       <w:r>
@@ -11414,8 +12481,234 @@
       </w:rPr>
     </w:lvl>
   </w:abstractNum>
+  <w:abstractNum w:abstractNumId="2">
+    <w:lvl w:ilvl="0">
+      <w:start w:val="1"/>
+      <w:numFmt w:val="bullet"/>
+      <w:lvlText w:val="●"/>
+      <w:lvlJc w:val="left"/>
+      <w:pPr>
+        <w:ind w:left="1440" w:hanging="360"/>
+      </w:pPr>
+      <w:rPr>
+        <w:u w:val="none"/>
+      </w:rPr>
+    </w:lvl>
+    <w:lvl w:ilvl="1">
+      <w:start w:val="1"/>
+      <w:numFmt w:val="bullet"/>
+      <w:lvlText w:val="○"/>
+      <w:lvlJc w:val="left"/>
+      <w:pPr>
+        <w:ind w:left="2160" w:hanging="360"/>
+      </w:pPr>
+      <w:rPr>
+        <w:u w:val="none"/>
+      </w:rPr>
+    </w:lvl>
+    <w:lvl w:ilvl="2">
+      <w:start w:val="1"/>
+      <w:numFmt w:val="bullet"/>
+      <w:lvlText w:val="■"/>
+      <w:lvlJc w:val="left"/>
+      <w:pPr>
+        <w:ind w:left="2880" w:hanging="360"/>
+      </w:pPr>
+      <w:rPr>
+        <w:u w:val="none"/>
+      </w:rPr>
+    </w:lvl>
+    <w:lvl w:ilvl="3">
+      <w:start w:val="1"/>
+      <w:numFmt w:val="bullet"/>
+      <w:lvlText w:val="●"/>
+      <w:lvlJc w:val="left"/>
+      <w:pPr>
+        <w:ind w:left="3600" w:hanging="360"/>
+      </w:pPr>
+      <w:rPr>
+        <w:u w:val="none"/>
+      </w:rPr>
+    </w:lvl>
+    <w:lvl w:ilvl="4">
+      <w:start w:val="1"/>
+      <w:numFmt w:val="bullet"/>
+      <w:lvlText w:val="○"/>
+      <w:lvlJc w:val="left"/>
+      <w:pPr>
+        <w:ind w:left="4320" w:hanging="360"/>
+      </w:pPr>
+      <w:rPr>
+        <w:u w:val="none"/>
+      </w:rPr>
+    </w:lvl>
+    <w:lvl w:ilvl="5">
+      <w:start w:val="1"/>
+      <w:numFmt w:val="bullet"/>
+      <w:lvlText w:val="■"/>
+      <w:lvlJc w:val="left"/>
+      <w:pPr>
+        <w:ind w:left="5040" w:hanging="360"/>
+      </w:pPr>
+      <w:rPr>
+        <w:u w:val="none"/>
+      </w:rPr>
+    </w:lvl>
+    <w:lvl w:ilvl="6">
+      <w:start w:val="1"/>
+      <w:numFmt w:val="bullet"/>
+      <w:lvlText w:val="●"/>
+      <w:lvlJc w:val="left"/>
+      <w:pPr>
+        <w:ind w:left="5760" w:hanging="360"/>
+      </w:pPr>
+      <w:rPr>
+        <w:u w:val="none"/>
+      </w:rPr>
+    </w:lvl>
+    <w:lvl w:ilvl="7">
+      <w:start w:val="1"/>
+      <w:numFmt w:val="bullet"/>
+      <w:lvlText w:val="○"/>
+      <w:lvlJc w:val="left"/>
+      <w:pPr>
+        <w:ind w:left="6480" w:hanging="360"/>
+      </w:pPr>
+      <w:rPr>
+        <w:u w:val="none"/>
+      </w:rPr>
+    </w:lvl>
+    <w:lvl w:ilvl="8">
+      <w:start w:val="1"/>
+      <w:numFmt w:val="bullet"/>
+      <w:lvlText w:val="■"/>
+      <w:lvlJc w:val="left"/>
+      <w:pPr>
+        <w:ind w:left="7200" w:hanging="360"/>
+      </w:pPr>
+      <w:rPr>
+        <w:u w:val="none"/>
+      </w:rPr>
+    </w:lvl>
+  </w:abstractNum>
+  <w:abstractNum w:abstractNumId="3">
+    <w:lvl w:ilvl="0">
+      <w:start w:val="1"/>
+      <w:numFmt w:val="bullet"/>
+      <w:lvlText w:val="●"/>
+      <w:lvlJc w:val="left"/>
+      <w:pPr>
+        <w:ind w:left="1440" w:hanging="360"/>
+      </w:pPr>
+      <w:rPr>
+        <w:u w:val="none"/>
+      </w:rPr>
+    </w:lvl>
+    <w:lvl w:ilvl="1">
+      <w:start w:val="1"/>
+      <w:numFmt w:val="bullet"/>
+      <w:lvlText w:val="○"/>
+      <w:lvlJc w:val="left"/>
+      <w:pPr>
+        <w:ind w:left="2160" w:hanging="360"/>
+      </w:pPr>
+      <w:rPr>
+        <w:u w:val="none"/>
+      </w:rPr>
+    </w:lvl>
+    <w:lvl w:ilvl="2">
+      <w:start w:val="1"/>
+      <w:numFmt w:val="bullet"/>
+      <w:lvlText w:val="■"/>
+      <w:lvlJc w:val="left"/>
+      <w:pPr>
+        <w:ind w:left="2880" w:hanging="360"/>
+      </w:pPr>
+      <w:rPr>
+        <w:u w:val="none"/>
+      </w:rPr>
+    </w:lvl>
+    <w:lvl w:ilvl="3">
+      <w:start w:val="1"/>
+      <w:numFmt w:val="bullet"/>
+      <w:lvlText w:val="●"/>
+      <w:lvlJc w:val="left"/>
+      <w:pPr>
+        <w:ind w:left="3600" w:hanging="360"/>
+      </w:pPr>
+      <w:rPr>
+        <w:u w:val="none"/>
+      </w:rPr>
+    </w:lvl>
+    <w:lvl w:ilvl="4">
+      <w:start w:val="1"/>
+      <w:numFmt w:val="bullet"/>
+      <w:lvlText w:val="○"/>
+      <w:lvlJc w:val="left"/>
+      <w:pPr>
+        <w:ind w:left="4320" w:hanging="360"/>
+      </w:pPr>
+      <w:rPr>
+        <w:u w:val="none"/>
+      </w:rPr>
+    </w:lvl>
+    <w:lvl w:ilvl="5">
+      <w:start w:val="1"/>
+      <w:numFmt w:val="bullet"/>
+      <w:lvlText w:val="■"/>
+      <w:lvlJc w:val="left"/>
+      <w:pPr>
+        <w:ind w:left="5040" w:hanging="360"/>
+      </w:pPr>
+      <w:rPr>
+        <w:u w:val="none"/>
+      </w:rPr>
+    </w:lvl>
+    <w:lvl w:ilvl="6">
+      <w:start w:val="1"/>
+      <w:numFmt w:val="bullet"/>
+      <w:lvlText w:val="●"/>
+      <w:lvlJc w:val="left"/>
+      <w:pPr>
+        <w:ind w:left="5760" w:hanging="360"/>
+      </w:pPr>
+      <w:rPr>
+        <w:u w:val="none"/>
+      </w:rPr>
+    </w:lvl>
+    <w:lvl w:ilvl="7">
+      <w:start w:val="1"/>
+      <w:numFmt w:val="bullet"/>
+      <w:lvlText w:val="○"/>
+      <w:lvlJc w:val="left"/>
+      <w:pPr>
+        <w:ind w:left="6480" w:hanging="360"/>
+      </w:pPr>
+      <w:rPr>
+        <w:u w:val="none"/>
+      </w:rPr>
+    </w:lvl>
+    <w:lvl w:ilvl="8">
+      <w:start w:val="1"/>
+      <w:numFmt w:val="bullet"/>
+      <w:lvlText w:val="■"/>
+      <w:lvlJc w:val="left"/>
+      <w:pPr>
+        <w:ind w:left="7200" w:hanging="360"/>
+      </w:pPr>
+      <w:rPr>
+        <w:u w:val="none"/>
+      </w:rPr>
+    </w:lvl>
+  </w:abstractNum>
   <w:num w:numId="1">
     <w:abstractNumId w:val="1"/>
+  </w:num>
+  <w:num w:numId="2">
+    <w:abstractNumId w:val="2"/>
+  </w:num>
+  <w:num w:numId="3">
+    <w:abstractNumId w:val="3"/>
   </w:num>
 </w:numbering>
 </file>
@@ -12240,7 +13533,7 @@
 
 <file path=customXML/item1.xml><?xml version="1.0" encoding="utf-8"?>
 <go:gDocsCustomXmlDataStorage xmlns:go="http://customooxmlschemas.google.com/" xmlns:r="http://schemas.openxmlformats.org/officeDocument/2006/relationships">
-  <go:docsCustomData xmlns:go="http://customooxmlschemas.google.com/" roundtripDataSignature="AMtx7mj49RdY/0OWoruBaECxdtcgC4K8rA==">AMUW2mUJtxNiWHn1LLmnY6YNURLH4eIqG2emGzRIALFjMo17pl9t+/WvsEKP9vKP++uV6zPpxiT2bFYIHP5zUIDs41yS3K0RlDzc+O9zOy85YZl61y2mMd8yxqflR0leYTItg/ZU/iKH5s3oQ+Oks5DcXTt6Tv5prBbpcpqW5B2vT5kkCf7OeffNWXzAe4Vk8mDNBkWavqtF/DvfptU6K0nK9nmKMlr8bwcafVlV86hbKAcM+8CrLU+HI9uUCXgZWB44Pv0BF0dOdVvSV2ZDarDE1r7cLBxY195fxqZUTbEkeMhjnwX01Thc9jZPGFOzPbHGaEPWskC4</go:docsCustomData>
+  <go:docsCustomData xmlns:go="http://customooxmlschemas.google.com/" roundtripDataSignature="AMtx7mhIdmv5tMko4SdzYkXkUZE9j5SGPg==">AMUW2mUKhalNAPnwbnW2Ut886URCSDx+1A/BDf7lac8s6SOzpn36C2VgBmnkrlEYBUMV1bOvrSpm9PkbJwxLPBH34Cl0as7TtflAfC/lWKSYAlvNg6DC3z/FwcS9q3lADyYFeSq4O4DFqF3B4eKIBxVP6rbv5GfyxEtyl+cCr3LuiGUK8Qx5H+PxF0Uwg/obCKt+RDd4estACFIodlzvyVGk1UHnQtbyhustx1rFs4rPWr7l40BeMQfC7QliLHisQPuIi92j7Ya8GqDqbHGfeZW75A1FgK/uoogg7yzXhDluPXABHXS/vfE=</go:docsCustomData>
 </go:gDocsCustomXmlDataStorage>
 </file>
 

</xml_diff>